<commit_message>
IKT article draft 3
</commit_message>
<xml_diff>
--- a/doc/articles/IKT-2014/IKT-TU-2014.docx
+++ b/doc/articles/IKT-2014/IKT-TU-2014.docx
@@ -39,10 +39,7 @@
     </w:p>
     <w:p>
       <w:r>
-        <w:t>Казанский (Приволжский) Федеральный Университет</w:t>
-      </w:r>
-      <w:r>
-        <w:t xml:space="preserve">, </w:t>
+        <w:t xml:space="preserve">Казанский (Приволжский) Федеральный Университет, </w:t>
       </w:r>
       <w:r>
         <w:t xml:space="preserve">Институт Механики и Математике имени Чеботарева, </w:t>
@@ -95,13 +92,7 @@
         <w:t xml:space="preserve">Казанский (Приволжский) Федеральный Университет, </w:t>
       </w:r>
       <w:r>
-        <w:t xml:space="preserve">Институт </w:t>
-      </w:r>
-      <w:r>
-        <w:t>Высшей школы ИТИС</w:t>
-      </w:r>
-      <w:r>
-        <w:t xml:space="preserve">, </w:t>
+        <w:t xml:space="preserve">Институт Высшей школы ИТИС, </w:t>
       </w:r>
       <w:hyperlink r:id="rId6" w:history="1">
         <w:r>
@@ -525,8 +516,370 @@
       <w:r>
         <w:t>С точки зрения программной архитектуры путь мышления проводит работу над данными в текущем контексте.</w:t>
       </w:r>
+    </w:p>
+    <w:p>
+      <w:pPr>
+        <w:jc w:val="both"/>
+        <w:rPr>
+          <w:i/>
+          <w:lang w:val="en-US"/>
+        </w:rPr>
+      </w:pPr>
+      <w:proofErr w:type="spellStart"/>
+      <w:r>
+        <w:rPr>
+          <w:i/>
+          <w:lang w:val="en-US"/>
+        </w:rPr>
+        <w:t>Уровни</w:t>
+      </w:r>
+      <w:proofErr w:type="spellEnd"/>
+      <w:r>
+        <w:rPr>
+          <w:i/>
+          <w:lang w:val="en-US"/>
+        </w:rPr>
+        <w:t xml:space="preserve"> </w:t>
+      </w:r>
+      <w:proofErr w:type="spellStart"/>
+      <w:r>
+        <w:rPr>
+          <w:i/>
+          <w:lang w:val="en-US"/>
+        </w:rPr>
+        <w:t>мышления</w:t>
+      </w:r>
+      <w:proofErr w:type="spellEnd"/>
+    </w:p>
+    <w:p>
+      <w:pPr>
+        <w:jc w:val="both"/>
+        <w:rPr>
+          <w:lang w:val="en-US"/>
+        </w:rPr>
+      </w:pPr>
+      <w:proofErr w:type="spellStart"/>
+      <w:r>
+        <w:t>Мински</w:t>
+      </w:r>
+      <w:proofErr w:type="spellEnd"/>
+      <w:r>
+        <w:t xml:space="preserve"> предложил 6-ти уровневую модель. Каждый уровень мышления имеет свою функцию. Каждый</w:t>
+      </w:r>
+      <w:r>
+        <w:rPr>
+          <w:lang w:val="en-US"/>
+        </w:rPr>
+        <w:t xml:space="preserve"> </w:t>
+      </w:r>
+      <w:r>
+        <w:t>следующий</w:t>
+      </w:r>
+      <w:r>
+        <w:rPr>
+          <w:lang w:val="en-US"/>
+        </w:rPr>
+        <w:t xml:space="preserve"> </w:t>
+      </w:r>
+      <w:r>
+        <w:t>уровень</w:t>
+      </w:r>
+      <w:r>
+        <w:rPr>
+          <w:lang w:val="en-US"/>
+        </w:rPr>
+        <w:t xml:space="preserve"> </w:t>
+      </w:r>
+      <w:r>
+        <w:t>имеет</w:t>
+      </w:r>
+      <w:r>
+        <w:rPr>
+          <w:lang w:val="en-US"/>
+        </w:rPr>
+        <w:t xml:space="preserve"> </w:t>
+      </w:r>
+      <w:r>
+        <w:t>более</w:t>
+      </w:r>
+      <w:r>
+        <w:rPr>
+          <w:lang w:val="en-US"/>
+        </w:rPr>
+        <w:t xml:space="preserve"> </w:t>
+      </w:r>
+      <w:r>
+        <w:t>сложную</w:t>
+      </w:r>
+      <w:r>
+        <w:rPr>
+          <w:lang w:val="en-US"/>
+        </w:rPr>
+        <w:t xml:space="preserve"> </w:t>
+      </w:r>
+      <w:r>
+        <w:t>функцию</w:t>
+      </w:r>
+      <w:r>
+        <w:rPr>
+          <w:lang w:val="en-US"/>
+        </w:rPr>
+        <w:t>.</w:t>
+      </w:r>
+    </w:p>
+    <w:p>
+      <w:pPr>
+        <w:pStyle w:val="ListParagraph"/>
+        <w:numPr>
+          <w:ilvl w:val="0"/>
+          <w:numId w:val="6"/>
+        </w:numPr>
+        <w:jc w:val="both"/>
+        <w:rPr>
+          <w:lang w:val="en-US"/>
+        </w:rPr>
+      </w:pPr>
+      <w:r>
+        <w:t>Инстинктивный</w:t>
+      </w:r>
+    </w:p>
+    <w:p>
+      <w:pPr>
+        <w:pStyle w:val="ListParagraph"/>
+        <w:numPr>
+          <w:ilvl w:val="0"/>
+          <w:numId w:val="6"/>
+        </w:numPr>
+        <w:jc w:val="both"/>
+      </w:pPr>
+      <w:r>
+        <w:t>Обученный</w:t>
+      </w:r>
+    </w:p>
+    <w:p>
+      <w:pPr>
+        <w:pStyle w:val="ListParagraph"/>
+        <w:numPr>
+          <w:ilvl w:val="0"/>
+          <w:numId w:val="6"/>
+        </w:numPr>
+        <w:jc w:val="both"/>
+      </w:pPr>
+      <w:r>
+        <w:t>Уровень размышлений</w:t>
+      </w:r>
+    </w:p>
+    <w:p>
+      <w:pPr>
+        <w:pStyle w:val="ListParagraph"/>
+        <w:numPr>
+          <w:ilvl w:val="0"/>
+          <w:numId w:val="6"/>
+        </w:numPr>
+        <w:jc w:val="both"/>
+      </w:pPr>
+      <w:r>
+        <w:t>Рефлексивный</w:t>
+      </w:r>
+    </w:p>
+    <w:p>
+      <w:pPr>
+        <w:pStyle w:val="ListParagraph"/>
+        <w:numPr>
+          <w:ilvl w:val="0"/>
+          <w:numId w:val="6"/>
+        </w:numPr>
+        <w:jc w:val="both"/>
+      </w:pPr>
+      <w:r>
+        <w:t>Само-рефлексивный</w:t>
+      </w:r>
+    </w:p>
+    <w:p>
+      <w:pPr>
+        <w:pStyle w:val="ListParagraph"/>
+        <w:numPr>
+          <w:ilvl w:val="0"/>
+          <w:numId w:val="6"/>
+        </w:numPr>
+        <w:jc w:val="both"/>
+      </w:pPr>
+      <w:r>
+        <w:t>Само сознательный</w:t>
+      </w:r>
+    </w:p>
+    <w:p>
+      <w:pPr>
+        <w:jc w:val="both"/>
+        <w:rPr>
+          <w:lang w:val="en-US"/>
+        </w:rPr>
+      </w:pPr>
+      <w:r>
+        <w:t>Первый уровень включает врожденные инстинкты, высшей уровень включает идеалы и персональные цели.</w:t>
+      </w:r>
+    </w:p>
+    <w:p>
+      <w:pPr>
+        <w:jc w:val="both"/>
+        <w:rPr>
+          <w:i/>
+          <w:lang w:val="en-US"/>
+        </w:rPr>
+      </w:pPr>
+      <w:proofErr w:type="spellStart"/>
+      <w:r>
+        <w:rPr>
+          <w:i/>
+          <w:lang w:val="en-US"/>
+        </w:rPr>
+        <w:t>Реализация</w:t>
+      </w:r>
+      <w:proofErr w:type="spellEnd"/>
+      <w:r>
+        <w:rPr>
+          <w:i/>
+          <w:lang w:val="en-US"/>
+        </w:rPr>
+        <w:t xml:space="preserve"> </w:t>
+      </w:r>
+      <w:proofErr w:type="spellStart"/>
+      <w:r>
+        <w:rPr>
+          <w:i/>
+          <w:lang w:val="en-US"/>
+        </w:rPr>
+        <w:t>прототипа</w:t>
+      </w:r>
+      <w:proofErr w:type="spellEnd"/>
+    </w:p>
+    <w:p>
+      <w:pPr>
+        <w:jc w:val="both"/>
+      </w:pPr>
+      <w:r>
+        <w:t xml:space="preserve">В прототипе были реализованы </w:t>
+      </w:r>
+      <w:proofErr w:type="spellStart"/>
+      <w:r>
+        <w:t>нескольо</w:t>
+      </w:r>
+      <w:proofErr w:type="spellEnd"/>
+      <w:r>
+        <w:t xml:space="preserve"> критиков, селекторов и Путей Мышления:</w:t>
+      </w:r>
+    </w:p>
+    <w:p>
+      <w:pPr>
+        <w:pStyle w:val="ListParagraph"/>
+        <w:numPr>
+          <w:ilvl w:val="0"/>
+          <w:numId w:val="8"/>
+        </w:numPr>
+        <w:jc w:val="both"/>
+        <w:rPr>
+          <w:lang w:val="en-US"/>
+        </w:rPr>
+      </w:pPr>
+      <w:r>
+        <w:t>Обработка</w:t>
+      </w:r>
+      <w:r>
+        <w:rPr>
+          <w:lang w:val="en-US"/>
+        </w:rPr>
+        <w:t xml:space="preserve"> </w:t>
+      </w:r>
+      <w:r>
+        <w:t>естественног</w:t>
+      </w:r>
       <w:bookmarkStart w:id="0" w:name="_GoBack"/>
       <w:bookmarkEnd w:id="0"/>
+      <w:r>
+        <w:t>о</w:t>
+      </w:r>
+      <w:r>
+        <w:rPr>
+          <w:lang w:val="en-US"/>
+        </w:rPr>
+        <w:t xml:space="preserve"> </w:t>
+      </w:r>
+      <w:r>
+        <w:t>языка</w:t>
+      </w:r>
+      <w:r>
+        <w:rPr>
+          <w:lang w:val="en-US"/>
+        </w:rPr>
+        <w:t xml:space="preserve"> </w:t>
+      </w:r>
+    </w:p>
+    <w:p>
+      <w:pPr>
+        <w:pStyle w:val="ListParagraph"/>
+        <w:numPr>
+          <w:ilvl w:val="0"/>
+          <w:numId w:val="8"/>
+        </w:numPr>
+        <w:jc w:val="both"/>
+      </w:pPr>
+      <w:r>
+        <w:t>Классификатор проблем</w:t>
+      </w:r>
+    </w:p>
+    <w:p>
+      <w:pPr>
+        <w:pStyle w:val="ListParagraph"/>
+        <w:numPr>
+          <w:ilvl w:val="0"/>
+          <w:numId w:val="8"/>
+        </w:numPr>
+        <w:jc w:val="both"/>
+      </w:pPr>
+      <w:r>
+        <w:t>Симуляция</w:t>
+      </w:r>
+    </w:p>
+    <w:p>
+      <w:pPr>
+        <w:pStyle w:val="ListParagraph"/>
+        <w:numPr>
+          <w:ilvl w:val="0"/>
+          <w:numId w:val="8"/>
+        </w:numPr>
+        <w:jc w:val="both"/>
+      </w:pPr>
+      <w:proofErr w:type="spellStart"/>
+      <w:r>
+        <w:t>Реформуляция</w:t>
+      </w:r>
+      <w:proofErr w:type="spellEnd"/>
+    </w:p>
+    <w:p>
+      <w:pPr>
+        <w:pStyle w:val="ListParagraph"/>
+        <w:numPr>
+          <w:ilvl w:val="0"/>
+          <w:numId w:val="8"/>
+        </w:numPr>
+        <w:jc w:val="both"/>
+      </w:pPr>
+      <w:r>
+        <w:t>Корреляция</w:t>
+      </w:r>
+    </w:p>
+    <w:p>
+      <w:pPr>
+        <w:pStyle w:val="ListParagraph"/>
+        <w:numPr>
+          <w:ilvl w:val="0"/>
+          <w:numId w:val="8"/>
+        </w:numPr>
+        <w:jc w:val="both"/>
+      </w:pPr>
+      <w:r>
+        <w:t>Поиск решения</w:t>
+      </w:r>
     </w:p>
     <w:sectPr>
       <w:pgSz w:w="11906" w:h="16838"/>
@@ -826,6 +1179,181 @@
     </w:lvl>
   </w:abstractNum>
   <w:abstractNum w:abstractNumId="3">
+    <w:nsid w:val="37F02798"/>
+    <w:multiLevelType w:val="hybridMultilevel"/>
+    <w:tmpl w:val="7EC26A18"/>
+    <w:lvl w:ilvl="0" w:tplc="0419000F">
+      <w:start w:val="1"/>
+      <w:numFmt w:val="decimal"/>
+      <w:lvlText w:val="%1."/>
+      <w:lvlJc w:val="left"/>
+      <w:pPr>
+        <w:ind w:left="720" w:hanging="360"/>
+      </w:pPr>
+    </w:lvl>
+    <w:lvl w:ilvl="1" w:tplc="04190019" w:tentative="1">
+      <w:start w:val="1"/>
+      <w:numFmt w:val="lowerLetter"/>
+      <w:lvlText w:val="%2."/>
+      <w:lvlJc w:val="left"/>
+      <w:pPr>
+        <w:ind w:left="1440" w:hanging="360"/>
+      </w:pPr>
+    </w:lvl>
+    <w:lvl w:ilvl="2" w:tplc="0419001B" w:tentative="1">
+      <w:start w:val="1"/>
+      <w:numFmt w:val="lowerRoman"/>
+      <w:lvlText w:val="%3."/>
+      <w:lvlJc w:val="right"/>
+      <w:pPr>
+        <w:ind w:left="2160" w:hanging="180"/>
+      </w:pPr>
+    </w:lvl>
+    <w:lvl w:ilvl="3" w:tplc="0419000F" w:tentative="1">
+      <w:start w:val="1"/>
+      <w:numFmt w:val="decimal"/>
+      <w:lvlText w:val="%4."/>
+      <w:lvlJc w:val="left"/>
+      <w:pPr>
+        <w:ind w:left="2880" w:hanging="360"/>
+      </w:pPr>
+    </w:lvl>
+    <w:lvl w:ilvl="4" w:tplc="04190019" w:tentative="1">
+      <w:start w:val="1"/>
+      <w:numFmt w:val="lowerLetter"/>
+      <w:lvlText w:val="%5."/>
+      <w:lvlJc w:val="left"/>
+      <w:pPr>
+        <w:ind w:left="3600" w:hanging="360"/>
+      </w:pPr>
+    </w:lvl>
+    <w:lvl w:ilvl="5" w:tplc="0419001B" w:tentative="1">
+      <w:start w:val="1"/>
+      <w:numFmt w:val="lowerRoman"/>
+      <w:lvlText w:val="%6."/>
+      <w:lvlJc w:val="right"/>
+      <w:pPr>
+        <w:ind w:left="4320" w:hanging="180"/>
+      </w:pPr>
+    </w:lvl>
+    <w:lvl w:ilvl="6" w:tplc="0419000F" w:tentative="1">
+      <w:start w:val="1"/>
+      <w:numFmt w:val="decimal"/>
+      <w:lvlText w:val="%7."/>
+      <w:lvlJc w:val="left"/>
+      <w:pPr>
+        <w:ind w:left="5040" w:hanging="360"/>
+      </w:pPr>
+    </w:lvl>
+    <w:lvl w:ilvl="7" w:tplc="04190019" w:tentative="1">
+      <w:start w:val="1"/>
+      <w:numFmt w:val="lowerLetter"/>
+      <w:lvlText w:val="%8."/>
+      <w:lvlJc w:val="left"/>
+      <w:pPr>
+        <w:ind w:left="5760" w:hanging="360"/>
+      </w:pPr>
+    </w:lvl>
+    <w:lvl w:ilvl="8" w:tplc="0419001B" w:tentative="1">
+      <w:start w:val="1"/>
+      <w:numFmt w:val="lowerRoman"/>
+      <w:lvlText w:val="%9."/>
+      <w:lvlJc w:val="right"/>
+      <w:pPr>
+        <w:ind w:left="6480" w:hanging="180"/>
+      </w:pPr>
+    </w:lvl>
+  </w:abstractNum>
+  <w:abstractNum w:abstractNumId="4">
+    <w:nsid w:val="44A65231"/>
+    <w:multiLevelType w:val="hybridMultilevel"/>
+    <w:tmpl w:val="163442FC"/>
+    <w:lvl w:ilvl="0" w:tplc="0419000F">
+      <w:start w:val="1"/>
+      <w:numFmt w:val="decimal"/>
+      <w:lvlText w:val="%1."/>
+      <w:lvlJc w:val="left"/>
+      <w:pPr>
+        <w:ind w:left="720" w:hanging="360"/>
+      </w:pPr>
+      <w:rPr>
+        <w:rFonts w:hint="default"/>
+      </w:rPr>
+    </w:lvl>
+    <w:lvl w:ilvl="1" w:tplc="04190019" w:tentative="1">
+      <w:start w:val="1"/>
+      <w:numFmt w:val="lowerLetter"/>
+      <w:lvlText w:val="%2."/>
+      <w:lvlJc w:val="left"/>
+      <w:pPr>
+        <w:ind w:left="1440" w:hanging="360"/>
+      </w:pPr>
+    </w:lvl>
+    <w:lvl w:ilvl="2" w:tplc="0419001B" w:tentative="1">
+      <w:start w:val="1"/>
+      <w:numFmt w:val="lowerRoman"/>
+      <w:lvlText w:val="%3."/>
+      <w:lvlJc w:val="right"/>
+      <w:pPr>
+        <w:ind w:left="2160" w:hanging="180"/>
+      </w:pPr>
+    </w:lvl>
+    <w:lvl w:ilvl="3" w:tplc="0419000F" w:tentative="1">
+      <w:start w:val="1"/>
+      <w:numFmt w:val="decimal"/>
+      <w:lvlText w:val="%4."/>
+      <w:lvlJc w:val="left"/>
+      <w:pPr>
+        <w:ind w:left="2880" w:hanging="360"/>
+      </w:pPr>
+    </w:lvl>
+    <w:lvl w:ilvl="4" w:tplc="04190019" w:tentative="1">
+      <w:start w:val="1"/>
+      <w:numFmt w:val="lowerLetter"/>
+      <w:lvlText w:val="%5."/>
+      <w:lvlJc w:val="left"/>
+      <w:pPr>
+        <w:ind w:left="3600" w:hanging="360"/>
+      </w:pPr>
+    </w:lvl>
+    <w:lvl w:ilvl="5" w:tplc="0419001B" w:tentative="1">
+      <w:start w:val="1"/>
+      <w:numFmt w:val="lowerRoman"/>
+      <w:lvlText w:val="%6."/>
+      <w:lvlJc w:val="right"/>
+      <w:pPr>
+        <w:ind w:left="4320" w:hanging="180"/>
+      </w:pPr>
+    </w:lvl>
+    <w:lvl w:ilvl="6" w:tplc="0419000F" w:tentative="1">
+      <w:start w:val="1"/>
+      <w:numFmt w:val="decimal"/>
+      <w:lvlText w:val="%7."/>
+      <w:lvlJc w:val="left"/>
+      <w:pPr>
+        <w:ind w:left="5040" w:hanging="360"/>
+      </w:pPr>
+    </w:lvl>
+    <w:lvl w:ilvl="7" w:tplc="04190019" w:tentative="1">
+      <w:start w:val="1"/>
+      <w:numFmt w:val="lowerLetter"/>
+      <w:lvlText w:val="%8."/>
+      <w:lvlJc w:val="left"/>
+      <w:pPr>
+        <w:ind w:left="5760" w:hanging="360"/>
+      </w:pPr>
+    </w:lvl>
+    <w:lvl w:ilvl="8" w:tplc="0419001B" w:tentative="1">
+      <w:start w:val="1"/>
+      <w:numFmt w:val="lowerRoman"/>
+      <w:lvlText w:val="%9."/>
+      <w:lvlJc w:val="right"/>
+      <w:pPr>
+        <w:ind w:left="6480" w:hanging="180"/>
+      </w:pPr>
+    </w:lvl>
+  </w:abstractNum>
+  <w:abstractNum w:abstractNumId="5">
     <w:nsid w:val="583B1C80"/>
     <w:multiLevelType w:val="hybridMultilevel"/>
     <w:tmpl w:val="4176BD80"/>
@@ -837,6 +1365,181 @@
       <w:pPr>
         <w:ind w:left="720" w:hanging="360"/>
       </w:pPr>
+    </w:lvl>
+    <w:lvl w:ilvl="1" w:tplc="04190019" w:tentative="1">
+      <w:start w:val="1"/>
+      <w:numFmt w:val="lowerLetter"/>
+      <w:lvlText w:val="%2."/>
+      <w:lvlJc w:val="left"/>
+      <w:pPr>
+        <w:ind w:left="1440" w:hanging="360"/>
+      </w:pPr>
+    </w:lvl>
+    <w:lvl w:ilvl="2" w:tplc="0419001B" w:tentative="1">
+      <w:start w:val="1"/>
+      <w:numFmt w:val="lowerRoman"/>
+      <w:lvlText w:val="%3."/>
+      <w:lvlJc w:val="right"/>
+      <w:pPr>
+        <w:ind w:left="2160" w:hanging="180"/>
+      </w:pPr>
+    </w:lvl>
+    <w:lvl w:ilvl="3" w:tplc="0419000F" w:tentative="1">
+      <w:start w:val="1"/>
+      <w:numFmt w:val="decimal"/>
+      <w:lvlText w:val="%4."/>
+      <w:lvlJc w:val="left"/>
+      <w:pPr>
+        <w:ind w:left="2880" w:hanging="360"/>
+      </w:pPr>
+    </w:lvl>
+    <w:lvl w:ilvl="4" w:tplc="04190019" w:tentative="1">
+      <w:start w:val="1"/>
+      <w:numFmt w:val="lowerLetter"/>
+      <w:lvlText w:val="%5."/>
+      <w:lvlJc w:val="left"/>
+      <w:pPr>
+        <w:ind w:left="3600" w:hanging="360"/>
+      </w:pPr>
+    </w:lvl>
+    <w:lvl w:ilvl="5" w:tplc="0419001B" w:tentative="1">
+      <w:start w:val="1"/>
+      <w:numFmt w:val="lowerRoman"/>
+      <w:lvlText w:val="%6."/>
+      <w:lvlJc w:val="right"/>
+      <w:pPr>
+        <w:ind w:left="4320" w:hanging="180"/>
+      </w:pPr>
+    </w:lvl>
+    <w:lvl w:ilvl="6" w:tplc="0419000F" w:tentative="1">
+      <w:start w:val="1"/>
+      <w:numFmt w:val="decimal"/>
+      <w:lvlText w:val="%7."/>
+      <w:lvlJc w:val="left"/>
+      <w:pPr>
+        <w:ind w:left="5040" w:hanging="360"/>
+      </w:pPr>
+    </w:lvl>
+    <w:lvl w:ilvl="7" w:tplc="04190019" w:tentative="1">
+      <w:start w:val="1"/>
+      <w:numFmt w:val="lowerLetter"/>
+      <w:lvlText w:val="%8."/>
+      <w:lvlJc w:val="left"/>
+      <w:pPr>
+        <w:ind w:left="5760" w:hanging="360"/>
+      </w:pPr>
+    </w:lvl>
+    <w:lvl w:ilvl="8" w:tplc="0419001B" w:tentative="1">
+      <w:start w:val="1"/>
+      <w:numFmt w:val="lowerRoman"/>
+      <w:lvlText w:val="%9."/>
+      <w:lvlJc w:val="right"/>
+      <w:pPr>
+        <w:ind w:left="6480" w:hanging="180"/>
+      </w:pPr>
+    </w:lvl>
+  </w:abstractNum>
+  <w:abstractNum w:abstractNumId="6">
+    <w:nsid w:val="5E92440A"/>
+    <w:multiLevelType w:val="hybridMultilevel"/>
+    <w:tmpl w:val="D416E67C"/>
+    <w:lvl w:ilvl="0" w:tplc="0419000F">
+      <w:start w:val="1"/>
+      <w:numFmt w:val="decimal"/>
+      <w:lvlText w:val="%1."/>
+      <w:lvlJc w:val="left"/>
+      <w:pPr>
+        <w:ind w:left="720" w:hanging="360"/>
+      </w:pPr>
+    </w:lvl>
+    <w:lvl w:ilvl="1" w:tplc="04190019" w:tentative="1">
+      <w:start w:val="1"/>
+      <w:numFmt w:val="lowerLetter"/>
+      <w:lvlText w:val="%2."/>
+      <w:lvlJc w:val="left"/>
+      <w:pPr>
+        <w:ind w:left="1440" w:hanging="360"/>
+      </w:pPr>
+    </w:lvl>
+    <w:lvl w:ilvl="2" w:tplc="0419001B" w:tentative="1">
+      <w:start w:val="1"/>
+      <w:numFmt w:val="lowerRoman"/>
+      <w:lvlText w:val="%3."/>
+      <w:lvlJc w:val="right"/>
+      <w:pPr>
+        <w:ind w:left="2160" w:hanging="180"/>
+      </w:pPr>
+    </w:lvl>
+    <w:lvl w:ilvl="3" w:tplc="0419000F" w:tentative="1">
+      <w:start w:val="1"/>
+      <w:numFmt w:val="decimal"/>
+      <w:lvlText w:val="%4."/>
+      <w:lvlJc w:val="left"/>
+      <w:pPr>
+        <w:ind w:left="2880" w:hanging="360"/>
+      </w:pPr>
+    </w:lvl>
+    <w:lvl w:ilvl="4" w:tplc="04190019" w:tentative="1">
+      <w:start w:val="1"/>
+      <w:numFmt w:val="lowerLetter"/>
+      <w:lvlText w:val="%5."/>
+      <w:lvlJc w:val="left"/>
+      <w:pPr>
+        <w:ind w:left="3600" w:hanging="360"/>
+      </w:pPr>
+    </w:lvl>
+    <w:lvl w:ilvl="5" w:tplc="0419001B" w:tentative="1">
+      <w:start w:val="1"/>
+      <w:numFmt w:val="lowerRoman"/>
+      <w:lvlText w:val="%6."/>
+      <w:lvlJc w:val="right"/>
+      <w:pPr>
+        <w:ind w:left="4320" w:hanging="180"/>
+      </w:pPr>
+    </w:lvl>
+    <w:lvl w:ilvl="6" w:tplc="0419000F" w:tentative="1">
+      <w:start w:val="1"/>
+      <w:numFmt w:val="decimal"/>
+      <w:lvlText w:val="%7."/>
+      <w:lvlJc w:val="left"/>
+      <w:pPr>
+        <w:ind w:left="5040" w:hanging="360"/>
+      </w:pPr>
+    </w:lvl>
+    <w:lvl w:ilvl="7" w:tplc="04190019" w:tentative="1">
+      <w:start w:val="1"/>
+      <w:numFmt w:val="lowerLetter"/>
+      <w:lvlText w:val="%8."/>
+      <w:lvlJc w:val="left"/>
+      <w:pPr>
+        <w:ind w:left="5760" w:hanging="360"/>
+      </w:pPr>
+    </w:lvl>
+    <w:lvl w:ilvl="8" w:tplc="0419001B" w:tentative="1">
+      <w:start w:val="1"/>
+      <w:numFmt w:val="lowerRoman"/>
+      <w:lvlText w:val="%9."/>
+      <w:lvlJc w:val="right"/>
+      <w:pPr>
+        <w:ind w:left="6480" w:hanging="180"/>
+      </w:pPr>
+    </w:lvl>
+  </w:abstractNum>
+  <w:abstractNum w:abstractNumId="7">
+    <w:nsid w:val="6DB6379E"/>
+    <w:multiLevelType w:val="hybridMultilevel"/>
+    <w:tmpl w:val="731C5CC4"/>
+    <w:lvl w:ilvl="0" w:tplc="0419000F">
+      <w:start w:val="1"/>
+      <w:numFmt w:val="decimal"/>
+      <w:lvlText w:val="%1."/>
+      <w:lvlJc w:val="left"/>
+      <w:pPr>
+        <w:ind w:left="720" w:hanging="360"/>
+      </w:pPr>
+      <w:rPr>
+        <w:rFonts w:hint="default"/>
+      </w:rPr>
     </w:lvl>
     <w:lvl w:ilvl="1" w:tplc="04190019" w:tentative="1">
       <w:start w:val="1"/>
@@ -921,7 +1624,19 @@
     <w:abstractNumId w:val="2"/>
   </w:num>
   <w:num w:numId="4">
+    <w:abstractNumId w:val="5"/>
+  </w:num>
+  <w:num w:numId="5">
+    <w:abstractNumId w:val="6"/>
+  </w:num>
+  <w:num w:numId="6">
+    <w:abstractNumId w:val="7"/>
+  </w:num>
+  <w:num w:numId="7">
     <w:abstractNumId w:val="3"/>
+  </w:num>
+  <w:num w:numId="8">
+    <w:abstractNumId w:val="4"/>
   </w:num>
 </w:numbering>
 </file>

</xml_diff>

<commit_message>
IKT draft ready for review
draft ready for review
draft ready for review
</commit_message>
<xml_diff>
--- a/doc/articles/IKT-2014/IKT-TU-2014.docx
+++ b/doc/articles/IKT-2014/IKT-TU-2014.docx
@@ -159,6 +159,9 @@
       </w:r>
     </w:p>
     <w:p>
+      <w:pPr>
+        <w:jc w:val="both"/>
+      </w:pPr>
       <w:r>
         <w:t xml:space="preserve">Разработанный </w:t>
       </w:r>
@@ -175,6 +178,9 @@
       </w:r>
     </w:p>
     <w:p>
+      <w:pPr>
+        <w:jc w:val="both"/>
+      </w:pPr>
       <w:r>
         <w:t xml:space="preserve">Модель базируется на тезисе </w:t>
       </w:r>
@@ -487,324 +493,285 @@
       </w:r>
       <w:proofErr w:type="spellEnd"/>
       <w:r>
-        <w:t xml:space="preserve"> предполагает возможность использования нескольких путей параллельно, что подразумевает быструю обработку запросов. Таким образом можно избежать зависание системы в одном пути решения и гарантировать поиск наиболее оптимального </w:t>
-      </w:r>
-      <w:r>
-        <w:t>решения.</w:t>
-      </w:r>
-    </w:p>
-    <w:p>
-      <w:pPr>
-        <w:jc w:val="both"/>
-      </w:pPr>
-      <w:r>
-        <w:t xml:space="preserve">Пример 1. Если проблема сгенерирована автоматически, система должна обработать ее согласна инструкциям из книги А. </w:t>
-      </w:r>
-    </w:p>
-    <w:p>
-      <w:pPr>
-        <w:jc w:val="both"/>
-      </w:pPr>
-      <w:r>
-        <w:t>Пример 2. Если описание проблемы уже есть в Базе Знаний, то можно использовать путь Адаптации (2), чтобы решить данную проблему.</w:t>
-      </w:r>
-    </w:p>
-    <w:p>
-      <w:pPr>
-        <w:jc w:val="both"/>
-      </w:pPr>
-      <w:r>
-        <w:t>С точки зрения программной архитектуры путь мышления проводит работу над данными в текущем контексте.</w:t>
-      </w:r>
-    </w:p>
-    <w:p>
-      <w:pPr>
-        <w:jc w:val="both"/>
-        <w:rPr>
-          <w:i/>
-          <w:lang w:val="en-US"/>
-        </w:rPr>
-      </w:pPr>
-      <w:proofErr w:type="spellStart"/>
-      <w:r>
-        <w:rPr>
-          <w:i/>
-          <w:lang w:val="en-US"/>
-        </w:rPr>
-        <w:t>Уровни</w:t>
-      </w:r>
-      <w:proofErr w:type="spellEnd"/>
-      <w:r>
-        <w:rPr>
-          <w:i/>
-          <w:lang w:val="en-US"/>
-        </w:rPr>
-        <w:t xml:space="preserve"> </w:t>
-      </w:r>
-      <w:proofErr w:type="spellStart"/>
-      <w:r>
-        <w:rPr>
-          <w:i/>
-          <w:lang w:val="en-US"/>
-        </w:rPr>
-        <w:t>мышления</w:t>
-      </w:r>
-      <w:proofErr w:type="spellEnd"/>
-    </w:p>
-    <w:p>
-      <w:pPr>
-        <w:jc w:val="both"/>
-        <w:rPr>
-          <w:lang w:val="en-US"/>
-        </w:rPr>
-      </w:pPr>
-      <w:proofErr w:type="spellStart"/>
-      <w:r>
-        <w:t>Мински</w:t>
-      </w:r>
-      <w:proofErr w:type="spellEnd"/>
-      <w:r>
-        <w:t xml:space="preserve"> предложил 6-ти уровневую модель. Каждый уровень мышления имеет свою функцию. Каждый</w:t>
-      </w:r>
-      <w:r>
-        <w:rPr>
-          <w:lang w:val="en-US"/>
-        </w:rPr>
-        <w:t xml:space="preserve"> </w:t>
-      </w:r>
-      <w:r>
-        <w:t>следующий</w:t>
-      </w:r>
-      <w:r>
-        <w:rPr>
-          <w:lang w:val="en-US"/>
-        </w:rPr>
-        <w:t xml:space="preserve"> </w:t>
-      </w:r>
-      <w:r>
-        <w:t>уровень</w:t>
-      </w:r>
-      <w:r>
-        <w:rPr>
-          <w:lang w:val="en-US"/>
-        </w:rPr>
-        <w:t xml:space="preserve"> </w:t>
-      </w:r>
-      <w:r>
-        <w:t>имеет</w:t>
-      </w:r>
-      <w:r>
-        <w:rPr>
-          <w:lang w:val="en-US"/>
-        </w:rPr>
-        <w:t xml:space="preserve"> </w:t>
-      </w:r>
-      <w:r>
-        <w:t>более</w:t>
-      </w:r>
-      <w:r>
-        <w:rPr>
-          <w:lang w:val="en-US"/>
-        </w:rPr>
-        <w:t xml:space="preserve"> </w:t>
-      </w:r>
-      <w:r>
-        <w:t>сложную</w:t>
-      </w:r>
-      <w:r>
-        <w:rPr>
-          <w:lang w:val="en-US"/>
-        </w:rPr>
-        <w:t xml:space="preserve"> </w:t>
-      </w:r>
-      <w:r>
-        <w:t>функцию</w:t>
-      </w:r>
-      <w:r>
-        <w:rPr>
-          <w:lang w:val="en-US"/>
-        </w:rPr>
-        <w:t>.</w:t>
-      </w:r>
-    </w:p>
-    <w:p>
-      <w:pPr>
-        <w:pStyle w:val="ListParagraph"/>
-        <w:numPr>
-          <w:ilvl w:val="0"/>
-          <w:numId w:val="6"/>
-        </w:numPr>
-        <w:jc w:val="both"/>
-        <w:rPr>
-          <w:lang w:val="en-US"/>
-        </w:rPr>
-      </w:pPr>
-      <w:r>
-        <w:t>Инстинктивный</w:t>
-      </w:r>
-    </w:p>
-    <w:p>
-      <w:pPr>
-        <w:pStyle w:val="ListParagraph"/>
-        <w:numPr>
-          <w:ilvl w:val="0"/>
-          <w:numId w:val="6"/>
-        </w:numPr>
-        <w:jc w:val="both"/>
-      </w:pPr>
-      <w:r>
-        <w:t>Обученный</w:t>
-      </w:r>
-    </w:p>
-    <w:p>
-      <w:pPr>
-        <w:pStyle w:val="ListParagraph"/>
-        <w:numPr>
-          <w:ilvl w:val="0"/>
-          <w:numId w:val="6"/>
-        </w:numPr>
-        <w:jc w:val="both"/>
-      </w:pPr>
-      <w:r>
-        <w:t>Уровень размышлений</w:t>
-      </w:r>
-    </w:p>
-    <w:p>
-      <w:pPr>
-        <w:pStyle w:val="ListParagraph"/>
-        <w:numPr>
-          <w:ilvl w:val="0"/>
-          <w:numId w:val="6"/>
-        </w:numPr>
-        <w:jc w:val="both"/>
-      </w:pPr>
-      <w:r>
-        <w:t>Рефлексивный</w:t>
-      </w:r>
-    </w:p>
-    <w:p>
-      <w:pPr>
-        <w:pStyle w:val="ListParagraph"/>
-        <w:numPr>
-          <w:ilvl w:val="0"/>
-          <w:numId w:val="6"/>
-        </w:numPr>
-        <w:jc w:val="both"/>
-      </w:pPr>
-      <w:r>
-        <w:t>Само-рефлексивный</w:t>
-      </w:r>
-    </w:p>
-    <w:p>
-      <w:pPr>
-        <w:pStyle w:val="ListParagraph"/>
-        <w:numPr>
-          <w:ilvl w:val="0"/>
-          <w:numId w:val="6"/>
-        </w:numPr>
-        <w:jc w:val="both"/>
-      </w:pPr>
-      <w:r>
-        <w:t>Само сознательный</w:t>
-      </w:r>
-    </w:p>
-    <w:p>
-      <w:pPr>
-        <w:jc w:val="both"/>
-        <w:rPr>
-          <w:lang w:val="en-US"/>
-        </w:rPr>
-      </w:pPr>
-      <w:r>
-        <w:t>Первый уровень включает врожденные инстинкты, высшей уровень включает идеалы и персональные цели.</w:t>
-      </w:r>
-    </w:p>
-    <w:p>
-      <w:pPr>
-        <w:jc w:val="both"/>
-        <w:rPr>
-          <w:i/>
-          <w:lang w:val="en-US"/>
-        </w:rPr>
-      </w:pPr>
-      <w:proofErr w:type="spellStart"/>
-      <w:r>
-        <w:rPr>
-          <w:i/>
-          <w:lang w:val="en-US"/>
-        </w:rPr>
-        <w:t>Реализация</w:t>
-      </w:r>
-      <w:proofErr w:type="spellEnd"/>
-      <w:r>
-        <w:rPr>
-          <w:i/>
-          <w:lang w:val="en-US"/>
-        </w:rPr>
-        <w:t xml:space="preserve"> </w:t>
-      </w:r>
-      <w:proofErr w:type="spellStart"/>
-      <w:r>
-        <w:rPr>
-          <w:i/>
-          <w:lang w:val="en-US"/>
-        </w:rPr>
-        <w:t>прототипа</w:t>
-      </w:r>
-      <w:proofErr w:type="spellEnd"/>
-    </w:p>
-    <w:p>
-      <w:pPr>
-        <w:jc w:val="both"/>
-      </w:pPr>
-      <w:r>
-        <w:t xml:space="preserve">В прототипе были реализованы </w:t>
-      </w:r>
-      <w:proofErr w:type="spellStart"/>
-      <w:r>
-        <w:t>нескольо</w:t>
-      </w:r>
-      <w:proofErr w:type="spellEnd"/>
-      <w:r>
-        <w:t xml:space="preserve"> критиков, селекторов и Путей Мышления:</w:t>
-      </w:r>
-    </w:p>
-    <w:p>
-      <w:pPr>
-        <w:pStyle w:val="ListParagraph"/>
-        <w:numPr>
-          <w:ilvl w:val="0"/>
-          <w:numId w:val="8"/>
-        </w:numPr>
-        <w:jc w:val="both"/>
-        <w:rPr>
-          <w:lang w:val="en-US"/>
-        </w:rPr>
-      </w:pPr>
-      <w:r>
-        <w:t>Обработка</w:t>
-      </w:r>
-      <w:r>
-        <w:rPr>
-          <w:lang w:val="en-US"/>
-        </w:rPr>
-        <w:t xml:space="preserve"> </w:t>
-      </w:r>
-      <w:r>
-        <w:t>естественног</w:t>
+        <w:t xml:space="preserve"> предполагает возможность использования нескольких путей параллельно, что подразумевает быструю обр</w:t>
       </w:r>
       <w:bookmarkStart w:id="0" w:name="_GoBack"/>
       <w:bookmarkEnd w:id="0"/>
       <w:r>
-        <w:t>о</w:t>
-      </w:r>
-      <w:r>
+        <w:t xml:space="preserve">аботку запросов. Таким образом можно избежать зависание системы в одном пути решения и гарантировать поиск наиболее оптимального </w:t>
+      </w:r>
+      <w:r>
+        <w:t>решения.</w:t>
+      </w:r>
+    </w:p>
+    <w:p>
+      <w:pPr>
+        <w:jc w:val="both"/>
+      </w:pPr>
+      <w:r>
+        <w:t xml:space="preserve">Пример 1. Если проблема сгенерирована автоматически, система должна обработать ее согласна инструкциям из книги А. </w:t>
+      </w:r>
+    </w:p>
+    <w:p>
+      <w:pPr>
+        <w:jc w:val="both"/>
+      </w:pPr>
+      <w:r>
+        <w:t>Пример 2. Если описание проблемы уже есть в Базе Знаний, то можно использовать путь Адаптации (2), чтобы решить данную проблему.</w:t>
+      </w:r>
+    </w:p>
+    <w:p>
+      <w:pPr>
+        <w:jc w:val="both"/>
+      </w:pPr>
+      <w:r>
+        <w:t>С точки зрения программной архитектуры путь мышления проводит работу над данными в текущем контексте.</w:t>
+      </w:r>
+    </w:p>
+    <w:p>
+      <w:pPr>
+        <w:jc w:val="both"/>
+        <w:rPr>
+          <w:i/>
+        </w:rPr>
+      </w:pPr>
+      <w:r>
+        <w:rPr>
+          <w:i/>
+        </w:rPr>
+        <w:t>Уровни мышления</w:t>
+      </w:r>
+    </w:p>
+    <w:p>
+      <w:pPr>
+        <w:jc w:val="both"/>
         <w:rPr>
           <w:lang w:val="en-US"/>
         </w:rPr>
+      </w:pPr>
+      <w:proofErr w:type="spellStart"/>
+      <w:r>
+        <w:t>Мински</w:t>
+      </w:r>
+      <w:proofErr w:type="spellEnd"/>
+      <w:r>
+        <w:t xml:space="preserve"> предложил 6-ти уровневую модель. Каждый уровень мышления имеет свою функцию. Каждый</w:t>
+      </w:r>
+      <w:r>
+        <w:rPr>
+          <w:lang w:val="en-US"/>
+        </w:rPr>
         <w:t xml:space="preserve"> </w:t>
       </w:r>
       <w:r>
+        <w:t>следующий</w:t>
+      </w:r>
+      <w:r>
+        <w:rPr>
+          <w:lang w:val="en-US"/>
+        </w:rPr>
+        <w:t xml:space="preserve"> </w:t>
+      </w:r>
+      <w:r>
+        <w:t>уровень</w:t>
+      </w:r>
+      <w:r>
+        <w:rPr>
+          <w:lang w:val="en-US"/>
+        </w:rPr>
+        <w:t xml:space="preserve"> </w:t>
+      </w:r>
+      <w:r>
+        <w:t>имеет</w:t>
+      </w:r>
+      <w:r>
+        <w:rPr>
+          <w:lang w:val="en-US"/>
+        </w:rPr>
+        <w:t xml:space="preserve"> </w:t>
+      </w:r>
+      <w:r>
+        <w:t>более</w:t>
+      </w:r>
+      <w:r>
+        <w:rPr>
+          <w:lang w:val="en-US"/>
+        </w:rPr>
+        <w:t xml:space="preserve"> </w:t>
+      </w:r>
+      <w:r>
+        <w:t>сложную</w:t>
+      </w:r>
+      <w:r>
+        <w:rPr>
+          <w:lang w:val="en-US"/>
+        </w:rPr>
+        <w:t xml:space="preserve"> </w:t>
+      </w:r>
+      <w:r>
+        <w:t>функцию</w:t>
+      </w:r>
+      <w:r>
+        <w:rPr>
+          <w:lang w:val="en-US"/>
+        </w:rPr>
+        <w:t>.</w:t>
+      </w:r>
+    </w:p>
+    <w:p>
+      <w:pPr>
+        <w:pStyle w:val="ListParagraph"/>
+        <w:numPr>
+          <w:ilvl w:val="0"/>
+          <w:numId w:val="6"/>
+        </w:numPr>
+        <w:jc w:val="both"/>
+        <w:rPr>
+          <w:lang w:val="en-US"/>
+        </w:rPr>
+      </w:pPr>
+      <w:r>
+        <w:t>Инстинктивный</w:t>
+      </w:r>
+    </w:p>
+    <w:p>
+      <w:pPr>
+        <w:pStyle w:val="ListParagraph"/>
+        <w:numPr>
+          <w:ilvl w:val="0"/>
+          <w:numId w:val="6"/>
+        </w:numPr>
+        <w:jc w:val="both"/>
+      </w:pPr>
+      <w:r>
+        <w:t>Обученный</w:t>
+      </w:r>
+    </w:p>
+    <w:p>
+      <w:pPr>
+        <w:pStyle w:val="ListParagraph"/>
+        <w:numPr>
+          <w:ilvl w:val="0"/>
+          <w:numId w:val="6"/>
+        </w:numPr>
+        <w:jc w:val="both"/>
+      </w:pPr>
+      <w:r>
+        <w:t>Уровень размышлений</w:t>
+      </w:r>
+    </w:p>
+    <w:p>
+      <w:pPr>
+        <w:pStyle w:val="ListParagraph"/>
+        <w:numPr>
+          <w:ilvl w:val="0"/>
+          <w:numId w:val="6"/>
+        </w:numPr>
+        <w:jc w:val="both"/>
+      </w:pPr>
+      <w:r>
+        <w:t>Рефлексивный</w:t>
+      </w:r>
+    </w:p>
+    <w:p>
+      <w:pPr>
+        <w:pStyle w:val="ListParagraph"/>
+        <w:numPr>
+          <w:ilvl w:val="0"/>
+          <w:numId w:val="6"/>
+        </w:numPr>
+        <w:jc w:val="both"/>
+      </w:pPr>
+      <w:r>
+        <w:t>Само-рефлексивный</w:t>
+      </w:r>
+    </w:p>
+    <w:p>
+      <w:pPr>
+        <w:pStyle w:val="ListParagraph"/>
+        <w:numPr>
+          <w:ilvl w:val="0"/>
+          <w:numId w:val="6"/>
+        </w:numPr>
+        <w:jc w:val="both"/>
+      </w:pPr>
+      <w:r>
+        <w:t>Само сознательный</w:t>
+      </w:r>
+    </w:p>
+    <w:p>
+      <w:pPr>
+        <w:jc w:val="both"/>
+      </w:pPr>
+      <w:r>
+        <w:t>Первый уровень включает врожденные инстинкты, высшей уровень включает идеалы и персональные цели.</w:t>
+      </w:r>
+    </w:p>
+    <w:p>
+      <w:pPr>
+        <w:jc w:val="both"/>
+        <w:rPr>
+          <w:i/>
+        </w:rPr>
+      </w:pPr>
+      <w:r>
+        <w:rPr>
+          <w:i/>
+        </w:rPr>
+        <w:t>Реализация прототипа</w:t>
+      </w:r>
+    </w:p>
+    <w:p>
+      <w:pPr>
+        <w:jc w:val="both"/>
+      </w:pPr>
+      <w:r>
+        <w:t xml:space="preserve">В прототипе были реализованы </w:t>
+      </w:r>
+      <w:r>
+        <w:t>следующие критики, селекторы</w:t>
+      </w:r>
+      <w:r>
+        <w:t xml:space="preserve"> и Пут</w:t>
+      </w:r>
+      <w:r>
+        <w:t>и</w:t>
+      </w:r>
+      <w:r>
+        <w:t xml:space="preserve"> Мышления:</w:t>
+      </w:r>
+    </w:p>
+    <w:p>
+      <w:pPr>
+        <w:pStyle w:val="ListParagraph"/>
+        <w:numPr>
+          <w:ilvl w:val="0"/>
+          <w:numId w:val="8"/>
+        </w:numPr>
+        <w:jc w:val="both"/>
+        <w:rPr>
+          <w:lang w:val="en-US"/>
+        </w:rPr>
+      </w:pPr>
+      <w:r>
+        <w:t>Обработка</w:t>
+      </w:r>
+      <w:r>
+        <w:rPr>
+          <w:lang w:val="en-US"/>
+        </w:rPr>
+        <w:t xml:space="preserve"> </w:t>
+      </w:r>
+      <w:r>
+        <w:t>естественного</w:t>
+      </w:r>
+      <w:r>
+        <w:rPr>
+          <w:lang w:val="en-US"/>
+        </w:rPr>
+        <w:t xml:space="preserve"> </w:t>
+      </w:r>
+      <w:r>
         <w:t>языка</w:t>
       </w:r>
       <w:r>
@@ -879,6 +846,874 @@
       </w:pPr>
       <w:r>
         <w:t>Поиск решения</w:t>
+      </w:r>
+    </w:p>
+    <w:p>
+      <w:pPr>
+        <w:jc w:val="both"/>
+      </w:pPr>
+      <w:r>
+        <w:t>В прототипе были реализованы следующие пути Мышления:</w:t>
+      </w:r>
+    </w:p>
+    <w:p>
+      <w:pPr>
+        <w:pStyle w:val="ListParagraph"/>
+        <w:numPr>
+          <w:ilvl w:val="0"/>
+          <w:numId w:val="10"/>
+        </w:numPr>
+        <w:jc w:val="both"/>
+      </w:pPr>
+      <w:r>
+        <w:t>Обученный</w:t>
+      </w:r>
+    </w:p>
+    <w:p>
+      <w:pPr>
+        <w:pStyle w:val="ListParagraph"/>
+        <w:numPr>
+          <w:ilvl w:val="0"/>
+          <w:numId w:val="10"/>
+        </w:numPr>
+        <w:jc w:val="both"/>
+      </w:pPr>
+      <w:r>
+        <w:t>Уровень размышлений</w:t>
+      </w:r>
+    </w:p>
+    <w:p>
+      <w:pPr>
+        <w:pStyle w:val="ListParagraph"/>
+        <w:numPr>
+          <w:ilvl w:val="0"/>
+          <w:numId w:val="10"/>
+        </w:numPr>
+        <w:jc w:val="both"/>
+      </w:pPr>
+      <w:r>
+        <w:t>Рефлексивный</w:t>
+      </w:r>
+    </w:p>
+    <w:p>
+      <w:pPr>
+        <w:pStyle w:val="ListParagraph"/>
+        <w:numPr>
+          <w:ilvl w:val="0"/>
+          <w:numId w:val="10"/>
+        </w:numPr>
+        <w:jc w:val="both"/>
+      </w:pPr>
+      <w:r>
+        <w:t>Само рефлексивный</w:t>
+      </w:r>
+    </w:p>
+    <w:p>
+      <w:pPr>
+        <w:pStyle w:val="ListParagraph"/>
+        <w:numPr>
+          <w:ilvl w:val="0"/>
+          <w:numId w:val="10"/>
+        </w:numPr>
+        <w:jc w:val="both"/>
+      </w:pPr>
+      <w:r>
+        <w:t>Само сознательный</w:t>
+      </w:r>
+    </w:p>
+    <w:p>
+      <w:pPr>
+        <w:jc w:val="both"/>
+      </w:pPr>
+      <w:r>
+        <w:t>Инстинктивный уровень планируется использовать в будущем для обработки автоматически сгенерированных инцидентов.</w:t>
+      </w:r>
+    </w:p>
+    <w:p>
+      <w:pPr>
+        <w:jc w:val="both"/>
+        <w:rPr>
+          <w:i/>
+        </w:rPr>
+      </w:pPr>
+      <w:r>
+        <w:rPr>
+          <w:i/>
+        </w:rPr>
+        <w:t>Основной цикл мышления</w:t>
+      </w:r>
+    </w:p>
+    <w:p>
+      <w:pPr>
+        <w:jc w:val="both"/>
+      </w:pPr>
+      <w:r>
+        <w:t>Основной идей решения является быстрое переключение система от одного метода решения к другому методы.</w:t>
+      </w:r>
+    </w:p>
+    <w:p>
+      <w:pPr>
+        <w:jc w:val="both"/>
+      </w:pPr>
+      <w:r>
+        <w:lastRenderedPageBreak/>
+        <w:t>Вот почему архитектура приложения организована следующем образом. Когда система получает внешний запрос, иными словами «сталкивается с проблемой» она выбирает необходимые ей знания о типе проблемы и подходящий Путь мышления. Кроме того, система может обрабатывать проблемы, связанные с ее внутренними активностями. Текущая архитектура включает рефлексивные уровни между всеми уровнями системы:</w:t>
+      </w:r>
+    </w:p>
+    <w:p>
+      <w:pPr>
+        <w:pStyle w:val="ListParagraph"/>
+        <w:numPr>
+          <w:ilvl w:val="0"/>
+          <w:numId w:val="11"/>
+        </w:numPr>
+        <w:jc w:val="both"/>
+      </w:pPr>
+      <w:r>
+        <w:t>Рефлексивный-суждение</w:t>
+      </w:r>
+      <w:r>
+        <w:t xml:space="preserve"> о текущей задачей: дошли ли мы до промежуточный цели или же приблизились к основной</w:t>
+      </w:r>
+    </w:p>
+    <w:p>
+      <w:pPr>
+        <w:pStyle w:val="ListParagraph"/>
+        <w:numPr>
+          <w:ilvl w:val="0"/>
+          <w:numId w:val="11"/>
+        </w:numPr>
+        <w:jc w:val="both"/>
+      </w:pPr>
+      <w:r>
+        <w:t xml:space="preserve">Само рефлексивный </w:t>
+      </w:r>
+      <w:r>
+        <w:t>–</w:t>
+      </w:r>
+      <w:r>
+        <w:t xml:space="preserve"> </w:t>
+      </w:r>
+      <w:r>
+        <w:t>суждение о текущей задаче в рамках общего состояния текущей задачи: ресурсов, времени и т.д.</w:t>
+      </w:r>
+    </w:p>
+    <w:p>
+      <w:pPr>
+        <w:pStyle w:val="ListParagraph"/>
+        <w:numPr>
+          <w:ilvl w:val="0"/>
+          <w:numId w:val="11"/>
+        </w:numPr>
+        <w:jc w:val="both"/>
+      </w:pPr>
+      <w:r>
+        <w:t>Само –сознательный – суждение о текущей задаче в рамках глобальных состояний системы: ее общего состояния и т.д.</w:t>
+      </w:r>
+    </w:p>
+    <w:p>
+      <w:pPr>
+        <w:jc w:val="both"/>
+      </w:pPr>
+      <w:r>
+        <w:t>Примерный сценарий работы может быть таким:</w:t>
+      </w:r>
+    </w:p>
+    <w:p>
+      <w:pPr>
+        <w:pStyle w:val="ListParagraph"/>
+        <w:numPr>
+          <w:ilvl w:val="0"/>
+          <w:numId w:val="12"/>
+        </w:numPr>
+        <w:jc w:val="both"/>
+      </w:pPr>
+      <w:r>
+        <w:t>Началась обработка входящий заявки</w:t>
+      </w:r>
+    </w:p>
+    <w:p>
+      <w:pPr>
+        <w:pStyle w:val="ListParagraph"/>
+        <w:numPr>
+          <w:ilvl w:val="0"/>
+          <w:numId w:val="12"/>
+        </w:numPr>
+        <w:jc w:val="both"/>
+      </w:pPr>
+      <w:r>
+        <w:t>Активируются подходящие критики и возвращает селектор</w:t>
+      </w:r>
+    </w:p>
+    <w:p>
+      <w:pPr>
+        <w:pStyle w:val="ListParagraph"/>
+        <w:numPr>
+          <w:ilvl w:val="0"/>
+          <w:numId w:val="12"/>
+        </w:numPr>
+        <w:jc w:val="both"/>
+      </w:pPr>
+      <w:r>
+        <w:t>Селектор возвращает необходимый Путь Мышления</w:t>
+      </w:r>
+    </w:p>
+    <w:p>
+      <w:pPr>
+        <w:pStyle w:val="ListParagraph"/>
+        <w:numPr>
+          <w:ilvl w:val="0"/>
+          <w:numId w:val="12"/>
+        </w:numPr>
+        <w:jc w:val="both"/>
+      </w:pPr>
+      <w:r>
+        <w:t>Путь мышления модифицирует текущий контекст краткосрочной памяти</w:t>
+      </w:r>
+    </w:p>
+    <w:p>
+      <w:pPr>
+        <w:pStyle w:val="ListParagraph"/>
+        <w:numPr>
+          <w:ilvl w:val="0"/>
+          <w:numId w:val="12"/>
+        </w:numPr>
+        <w:jc w:val="both"/>
+      </w:pPr>
+      <w:r>
+        <w:t>Процесс повторяется, пока не будет достигнута цель (найдено решение)</w:t>
+      </w:r>
+    </w:p>
+    <w:p>
+      <w:pPr>
+        <w:jc w:val="both"/>
+      </w:pPr>
+      <w:r>
+        <w:t xml:space="preserve">Пути мышления активируются параллельно, подобно человеческому специалисту. </w:t>
+      </w:r>
+    </w:p>
+    <w:p>
+      <w:pPr>
+        <w:jc w:val="both"/>
+        <w:rPr>
+          <w:i/>
+        </w:rPr>
+      </w:pPr>
+      <w:r>
+        <w:rPr>
+          <w:i/>
+        </w:rPr>
+        <w:t>Краткосрочная и долгосрочная память</w:t>
+      </w:r>
+    </w:p>
+    <w:p>
+      <w:pPr>
+        <w:jc w:val="both"/>
+      </w:pPr>
+      <w:r>
+        <w:t>Пути Мышления работают с краткосрочной памятью и модифицируют данные в ней. После успешной обработки память переписывается в долгосрочную и сохраняется уже на жестком диске.</w:t>
+      </w:r>
+      <w:r>
+        <w:t xml:space="preserve"> Иными словами, краткосрочная память хранится в оперативной памяти, долгосрочная же хранится на постоянно запоминающем устройстве.</w:t>
+      </w:r>
+    </w:p>
+    <w:p>
+      <w:pPr>
+        <w:jc w:val="both"/>
+        <w:rPr>
+          <w:i/>
+        </w:rPr>
+      </w:pPr>
+      <w:r>
+        <w:rPr>
+          <w:i/>
+        </w:rPr>
+        <w:t>Доменная модель</w:t>
+      </w:r>
+    </w:p>
+    <w:p>
+      <w:pPr>
+        <w:jc w:val="both"/>
+      </w:pPr>
+      <w:r>
+        <w:t xml:space="preserve">Доменная модель описывает знания текущие знания и содержит: решения, проблемы, пути мышления, критики, селекторы, рецепты решения и т.д. Таким образом критики, селекторы, пути мышления также являются «приобретенными знаниями». </w:t>
+      </w:r>
+    </w:p>
+    <w:p>
+      <w:pPr>
+        <w:jc w:val="both"/>
+        <w:rPr>
+          <w:i/>
+        </w:rPr>
+      </w:pPr>
+      <w:r>
+        <w:rPr>
+          <w:i/>
+        </w:rPr>
+        <w:t>Описание уровней мышления, реализованных в п</w:t>
+      </w:r>
+      <w:r>
+        <w:rPr>
+          <w:i/>
+        </w:rPr>
+        <w:t>рото</w:t>
+      </w:r>
+      <w:r>
+        <w:rPr>
+          <w:i/>
+        </w:rPr>
+        <w:t>типе</w:t>
+      </w:r>
+    </w:p>
+    <w:p>
+      <w:pPr>
+        <w:jc w:val="both"/>
+        <w:rPr>
+          <w:lang w:val="en-US"/>
+        </w:rPr>
+      </w:pPr>
+      <w:r>
+        <w:t>Обученный</w:t>
+      </w:r>
+    </w:p>
+    <w:p>
+      <w:pPr>
+        <w:jc w:val="both"/>
+      </w:pPr>
+      <w:r>
+        <w:t>Содержит</w:t>
+      </w:r>
+      <w:r>
+        <w:rPr>
+          <w:lang w:val="en-US"/>
+        </w:rPr>
+        <w:t xml:space="preserve"> </w:t>
+      </w:r>
+      <w:r>
+        <w:t>Менеджер</w:t>
+      </w:r>
+      <w:r>
+        <w:rPr>
+          <w:lang w:val="en-US"/>
+        </w:rPr>
+        <w:t xml:space="preserve"> </w:t>
+      </w:r>
+      <w:r>
+        <w:t>процессов</w:t>
+      </w:r>
+      <w:r>
+        <w:rPr>
+          <w:lang w:val="en-US"/>
+        </w:rPr>
+        <w:t xml:space="preserve">. </w:t>
+      </w:r>
+      <w:r>
+        <w:t>Этот менеджер активирует несколько Способов Мышления, чтобы совершить предварительную обработку входящей информации. Цель данного критика создать семантическую сеть инцидента. Он активирует следующие пути мышления:</w:t>
+      </w:r>
+    </w:p>
+    <w:p>
+      <w:pPr>
+        <w:pStyle w:val="ListParagraph"/>
+        <w:numPr>
+          <w:ilvl w:val="0"/>
+          <w:numId w:val="13"/>
+        </w:numPr>
+        <w:jc w:val="both"/>
+      </w:pPr>
+      <w:r>
+        <w:t>Коррекция орфографии</w:t>
+      </w:r>
+    </w:p>
+    <w:p>
+      <w:pPr>
+        <w:pStyle w:val="ListParagraph"/>
+        <w:numPr>
+          <w:ilvl w:val="0"/>
+          <w:numId w:val="13"/>
+        </w:numPr>
+        <w:jc w:val="both"/>
+      </w:pPr>
+      <w:r>
+        <w:t>Поиск синонимов (поиск синонимов слова)</w:t>
+      </w:r>
+    </w:p>
+    <w:p>
+      <w:pPr>
+        <w:pStyle w:val="ListParagraph"/>
+        <w:numPr>
+          <w:ilvl w:val="0"/>
+          <w:numId w:val="13"/>
+        </w:numPr>
+        <w:jc w:val="both"/>
+      </w:pPr>
+      <w:r>
+        <w:t>Аннотация (по словам и из синонимам ищутся концепции внутри Базы Знаний)</w:t>
+      </w:r>
+    </w:p>
+    <w:p>
+      <w:pPr>
+        <w:jc w:val="both"/>
+        <w:rPr>
+          <w:lang w:val="en-US"/>
+        </w:rPr>
+      </w:pPr>
+      <w:proofErr w:type="spellStart"/>
+      <w:proofErr w:type="gramStart"/>
+      <w:r>
+        <w:rPr>
+          <w:lang w:val="en-US"/>
+        </w:rPr>
+        <w:t>nding</w:t>
+      </w:r>
+      <w:proofErr w:type="spellEnd"/>
+      <w:proofErr w:type="gramEnd"/>
+      <w:r>
+        <w:rPr>
+          <w:lang w:val="en-US"/>
+        </w:rPr>
+        <w:t xml:space="preserve"> existing concepts in Knowledge Base</w:t>
+      </w:r>
+    </w:p>
+    <w:p>
+      <w:pPr>
+        <w:jc w:val="both"/>
+      </w:pPr>
+      <w:r>
+        <w:t>Мышление</w:t>
+      </w:r>
+    </w:p>
+    <w:p>
+      <w:pPr>
+        <w:jc w:val="both"/>
+      </w:pPr>
+      <w:r>
+        <w:t>На данном уровне происходит классификация проблемы, согласно существующем категориям. Например,</w:t>
+      </w:r>
+    </w:p>
+    <w:p>
+      <w:pPr>
+        <w:pStyle w:val="ListParagraph"/>
+        <w:numPr>
+          <w:ilvl w:val="0"/>
+          <w:numId w:val="14"/>
+        </w:numPr>
+        <w:jc w:val="both"/>
+      </w:pPr>
+      <w:r>
+        <w:t>Прямые инструкции – содержит прямые инструкции к действиям</w:t>
+      </w:r>
+    </w:p>
+    <w:p>
+      <w:pPr>
+        <w:pStyle w:val="ListParagraph"/>
+        <w:numPr>
+          <w:ilvl w:val="0"/>
+          <w:numId w:val="14"/>
+        </w:numPr>
+        <w:jc w:val="both"/>
+      </w:pPr>
+      <w:r>
+        <w:lastRenderedPageBreak/>
+        <w:t>Проблема с желаемым состоянием – содержит описание текущий ситуации и желание пользователя как должно быть</w:t>
+      </w:r>
+    </w:p>
+    <w:p>
+      <w:pPr>
+        <w:jc w:val="both"/>
+      </w:pPr>
+      <w:r>
+        <w:t>Рефлексивный</w:t>
+      </w:r>
+    </w:p>
+    <w:p>
+      <w:pPr>
+        <w:jc w:val="both"/>
+      </w:pPr>
+      <w:r>
+        <w:t xml:space="preserve">На данном уровне система выставляет цели и следит за контролем времени исполнения задачи. </w:t>
+      </w:r>
+      <w:r>
+        <w:rPr>
+          <w:b/>
+        </w:rPr>
+        <w:t>Менеджер целей</w:t>
+      </w:r>
+      <w:r>
+        <w:t>. Осуществляет постановку целей. Основная цель «Помочь пользователю»</w:t>
+      </w:r>
+    </w:p>
+    <w:p>
+      <w:pPr>
+        <w:pStyle w:val="ListParagraph"/>
+        <w:numPr>
+          <w:ilvl w:val="0"/>
+          <w:numId w:val="15"/>
+        </w:numPr>
+        <w:jc w:val="both"/>
+      </w:pPr>
+      <w:r>
+        <w:t>Помочь пользователю</w:t>
+      </w:r>
+      <w:r>
+        <w:tab/>
+      </w:r>
+    </w:p>
+    <w:p>
+      <w:pPr>
+        <w:pStyle w:val="ListParagraph"/>
+        <w:numPr>
+          <w:ilvl w:val="1"/>
+          <w:numId w:val="15"/>
+        </w:numPr>
+        <w:jc w:val="both"/>
+      </w:pPr>
+      <w:r>
+        <w:t>Решить инцидент</w:t>
+      </w:r>
+    </w:p>
+    <w:p>
+      <w:pPr>
+        <w:pStyle w:val="ListParagraph"/>
+        <w:numPr>
+          <w:ilvl w:val="1"/>
+          <w:numId w:val="15"/>
+        </w:numPr>
+        <w:jc w:val="both"/>
+      </w:pPr>
+      <w:r>
+        <w:t>Понять тип инцидента</w:t>
+      </w:r>
+    </w:p>
+    <w:p>
+      <w:pPr>
+        <w:pStyle w:val="ListParagraph"/>
+        <w:numPr>
+          <w:ilvl w:val="1"/>
+          <w:numId w:val="15"/>
+        </w:numPr>
+        <w:jc w:val="both"/>
+      </w:pPr>
+      <w:r>
+        <w:t>Смоделировать инструкции действий</w:t>
+      </w:r>
+    </w:p>
+    <w:p>
+      <w:pPr>
+        <w:jc w:val="both"/>
+      </w:pPr>
+      <w:r>
+        <w:t xml:space="preserve">Само </w:t>
+      </w:r>
+      <w:proofErr w:type="spellStart"/>
+      <w:r>
+        <w:t>рефлексиный</w:t>
+      </w:r>
+      <w:proofErr w:type="spellEnd"/>
+    </w:p>
+    <w:p>
+      <w:pPr>
+        <w:jc w:val="both"/>
+      </w:pPr>
+      <w:r>
+        <w:t>На данном уровне система контролирует следующие действия: инициализирует краткосрочную память, включает таймер, ведет коммуникацию с пользователям по средствам менеджера коммуникаций.</w:t>
+      </w:r>
+    </w:p>
+    <w:p>
+      <w:pPr>
+        <w:jc w:val="both"/>
+      </w:pPr>
+      <w:r>
+        <w:rPr>
+          <w:b/>
+        </w:rPr>
+        <w:t>Менеджер Коммуникаций</w:t>
+      </w:r>
+      <w:r>
+        <w:rPr>
+          <w:b/>
+        </w:rPr>
+        <w:t xml:space="preserve">. </w:t>
+      </w:r>
+      <w:r>
+        <w:t>Используется</w:t>
+      </w:r>
+      <w:r>
+        <w:t>, если системы столкнулась с проблемой, которую не может решить без пользователя.</w:t>
+      </w:r>
+    </w:p>
+    <w:p>
+      <w:pPr>
+        <w:jc w:val="both"/>
+      </w:pPr>
+      <w:r>
+        <w:t>Само сознательный</w:t>
+      </w:r>
+    </w:p>
+    <w:p>
+      <w:pPr>
+        <w:jc w:val="both"/>
+      </w:pPr>
+      <w:r>
+        <w:t>Это вершина уровней. На нем выставляется общий эмоциональный статус системы.</w:t>
+      </w:r>
+    </w:p>
+    <w:p>
+      <w:pPr>
+        <w:jc w:val="both"/>
+        <w:rPr>
+          <w:i/>
+        </w:rPr>
+      </w:pPr>
+      <w:r>
+        <w:rPr>
+          <w:i/>
+        </w:rPr>
+        <w:t>Тренинг</w:t>
+      </w:r>
+    </w:p>
+    <w:p>
+      <w:pPr>
+        <w:jc w:val="both"/>
+      </w:pPr>
+      <w:r>
+        <w:t>На начальном этапе системы содержит базовые концепции:</w:t>
+      </w:r>
+    </w:p>
+    <w:p>
+      <w:pPr>
+        <w:pStyle w:val="ListParagraph"/>
+        <w:numPr>
+          <w:ilvl w:val="0"/>
+          <w:numId w:val="15"/>
+        </w:numPr>
+        <w:jc w:val="both"/>
+      </w:pPr>
+      <w:r>
+        <w:t>Объект</w:t>
+      </w:r>
+    </w:p>
+    <w:p>
+      <w:pPr>
+        <w:pStyle w:val="ListParagraph"/>
+        <w:numPr>
+          <w:ilvl w:val="0"/>
+          <w:numId w:val="15"/>
+        </w:numPr>
+        <w:jc w:val="both"/>
+      </w:pPr>
+      <w:r>
+        <w:t>Действие</w:t>
+      </w:r>
+    </w:p>
+    <w:p>
+      <w:pPr>
+        <w:pStyle w:val="ListParagraph"/>
+        <w:numPr>
+          <w:ilvl w:val="0"/>
+          <w:numId w:val="15"/>
+        </w:numPr>
+        <w:jc w:val="both"/>
+      </w:pPr>
+      <w:r>
+        <w:t>Форма вежливости – тип объектов необходим для корректирования семантического разбора.</w:t>
+      </w:r>
+    </w:p>
+    <w:p>
+      <w:pPr>
+        <w:jc w:val="both"/>
+        <w:rPr>
+          <w:i/>
+        </w:rPr>
+      </w:pPr>
+      <w:r>
+        <w:rPr>
+          <w:i/>
+        </w:rPr>
+        <w:t>Выводы</w:t>
+      </w:r>
+    </w:p>
+    <w:p>
+      <w:pPr>
+        <w:jc w:val="both"/>
+      </w:pPr>
+      <w:r>
+        <w:t xml:space="preserve">Основной задачей работы было создание </w:t>
+      </w:r>
+      <w:proofErr w:type="spellStart"/>
+      <w:r>
+        <w:t>фреймворка</w:t>
+      </w:r>
+      <w:proofErr w:type="spellEnd"/>
+      <w:r>
+        <w:t xml:space="preserve"> (системы) для демонстрации приложения модели Мышления </w:t>
+      </w:r>
+      <w:proofErr w:type="spellStart"/>
+      <w:r>
+        <w:t>Марвина</w:t>
+      </w:r>
+      <w:proofErr w:type="spellEnd"/>
+      <w:r>
+        <w:t xml:space="preserve"> </w:t>
+      </w:r>
+      <w:proofErr w:type="spellStart"/>
+      <w:r>
+        <w:t>Мински</w:t>
+      </w:r>
+      <w:proofErr w:type="spellEnd"/>
+      <w:r>
+        <w:t>. По результатам удалось достичь 61% успешно обработанных входящих задач.</w:t>
+      </w:r>
+    </w:p>
+    <w:p>
+      <w:pPr>
+        <w:jc w:val="both"/>
+      </w:pPr>
+    </w:p>
+    <w:p>
+      <w:pPr>
+        <w:jc w:val="both"/>
+        <w:rPr>
+          <w:lang w:val="en-US"/>
+        </w:rPr>
+      </w:pPr>
+      <w:r>
+        <w:t>Список</w:t>
+      </w:r>
+      <w:r>
+        <w:rPr>
+          <w:lang w:val="en-US"/>
+        </w:rPr>
+        <w:t xml:space="preserve"> </w:t>
+      </w:r>
+      <w:r>
+        <w:t>литературы</w:t>
+      </w:r>
+    </w:p>
+    <w:p>
+      <w:pPr>
+        <w:pStyle w:val="ListParagraph"/>
+        <w:numPr>
+          <w:ilvl w:val="0"/>
+          <w:numId w:val="17"/>
+        </w:numPr>
+        <w:jc w:val="both"/>
+        <w:rPr>
+          <w:lang w:val="en-US"/>
+        </w:rPr>
+      </w:pPr>
+      <w:r>
+        <w:rPr>
+          <w:lang w:val="en-US"/>
+        </w:rPr>
+        <w:t xml:space="preserve">Liu H., Lieberman H.: </w:t>
+      </w:r>
+      <w:proofErr w:type="spellStart"/>
+      <w:r>
+        <w:rPr>
+          <w:lang w:val="en-US"/>
+        </w:rPr>
+        <w:t>Metafor</w:t>
+      </w:r>
+      <w:proofErr w:type="spellEnd"/>
+      <w:r>
+        <w:rPr>
+          <w:lang w:val="en-US"/>
+        </w:rPr>
+        <w:t>: Visualizing Stories as Code. Cambridge, MIT Media</w:t>
+      </w:r>
+      <w:r>
+        <w:rPr>
+          <w:lang w:val="en-US"/>
+        </w:rPr>
+        <w:t xml:space="preserve"> </w:t>
+      </w:r>
+      <w:r>
+        <w:rPr>
+          <w:lang w:val="en-US"/>
+        </w:rPr>
+        <w:t>Laboratory (2005).</w:t>
+      </w:r>
+    </w:p>
+    <w:p>
+      <w:pPr>
+        <w:pStyle w:val="ListParagraph"/>
+        <w:numPr>
+          <w:ilvl w:val="0"/>
+          <w:numId w:val="17"/>
+        </w:numPr>
+        <w:jc w:val="both"/>
+        <w:rPr>
+          <w:lang w:val="en-US"/>
+        </w:rPr>
+      </w:pPr>
+      <w:proofErr w:type="spellStart"/>
+      <w:r>
+        <w:rPr>
+          <w:lang w:val="en-US"/>
+        </w:rPr>
+        <w:t>Russel</w:t>
+      </w:r>
+      <w:proofErr w:type="spellEnd"/>
+      <w:r>
+        <w:rPr>
+          <w:lang w:val="en-US"/>
+        </w:rPr>
+        <w:t xml:space="preserve"> S., </w:t>
+      </w:r>
+      <w:proofErr w:type="spellStart"/>
+      <w:r>
+        <w:rPr>
+          <w:lang w:val="en-US"/>
+        </w:rPr>
+        <w:t>Norvig</w:t>
+      </w:r>
+      <w:proofErr w:type="spellEnd"/>
+      <w:r>
+        <w:rPr>
+          <w:lang w:val="en-US"/>
+        </w:rPr>
+        <w:t xml:space="preserve"> P.: </w:t>
+      </w:r>
+      <w:proofErr w:type="spellStart"/>
+      <w:r>
+        <w:rPr>
+          <w:lang w:val="en-US"/>
+        </w:rPr>
+        <w:t>Articial</w:t>
+      </w:r>
+      <w:proofErr w:type="spellEnd"/>
+      <w:r>
+        <w:rPr>
+          <w:lang w:val="en-US"/>
+        </w:rPr>
+        <w:t xml:space="preserve"> Intelligence. A Modern approach. Pearson (2010).</w:t>
+      </w:r>
+    </w:p>
+    <w:p>
+      <w:pPr>
+        <w:pStyle w:val="ListParagraph"/>
+        <w:numPr>
+          <w:ilvl w:val="0"/>
+          <w:numId w:val="17"/>
+        </w:numPr>
+        <w:jc w:val="both"/>
+        <w:rPr>
+          <w:lang w:val="en-US"/>
+        </w:rPr>
+      </w:pPr>
+      <w:proofErr w:type="spellStart"/>
+      <w:r>
+        <w:rPr>
+          <w:lang w:val="en-US"/>
+        </w:rPr>
+        <w:t>Minsky</w:t>
+      </w:r>
+      <w:proofErr w:type="spellEnd"/>
+      <w:r>
+        <w:rPr>
+          <w:lang w:val="en-US"/>
+        </w:rPr>
+        <w:t xml:space="preserve"> M.: The Emotion Machine. Simon &amp; Schuster Paperbacks (2006)</w:t>
       </w:r>
     </w:p>
     <w:sectPr>
@@ -894,6 +1729,119 @@
 <file path=word/numbering.xml><?xml version="1.0" encoding="utf-8"?>
 <w:numbering xmlns:wpc="http://schemas.microsoft.com/office/word/2010/wordprocessingCanvas" xmlns:mc="http://schemas.openxmlformats.org/markup-compatibility/2006" xmlns:o="urn:schemas-microsoft-com:office:office" xmlns:r="http://schemas.openxmlformats.org/officeDocument/2006/relationships" xmlns:m="http://schemas.openxmlformats.org/officeDocument/2006/math" xmlns:v="urn:schemas-microsoft-com:vml" xmlns:wp14="http://schemas.microsoft.com/office/word/2010/wordprocessingDrawing" xmlns:wp="http://schemas.openxmlformats.org/drawingml/2006/wordprocessingDrawing" xmlns:w10="urn:schemas-microsoft-com:office:word" xmlns:w="http://schemas.openxmlformats.org/wordprocessingml/2006/main" xmlns:w14="http://schemas.microsoft.com/office/word/2010/wordml" xmlns:w15="http://schemas.microsoft.com/office/word/2012/wordml" xmlns:wpg="http://schemas.microsoft.com/office/word/2010/wordprocessingGroup" xmlns:wpi="http://schemas.microsoft.com/office/word/2010/wordprocessingInk" xmlns:wne="http://schemas.microsoft.com/office/word/2006/wordml" xmlns:wps="http://schemas.microsoft.com/office/word/2010/wordprocessingShape" mc:Ignorable="w14 w15 wp14">
   <w:abstractNum w:abstractNumId="0">
+    <w:nsid w:val="0ADF4E4D"/>
+    <w:multiLevelType w:val="hybridMultilevel"/>
+    <w:tmpl w:val="872E5D90"/>
+    <w:lvl w:ilvl="0" w:tplc="04190001">
+      <w:start w:val="1"/>
+      <w:numFmt w:val="bullet"/>
+      <w:lvlText w:val=""/>
+      <w:lvlJc w:val="left"/>
+      <w:pPr>
+        <w:ind w:left="720" w:hanging="360"/>
+      </w:pPr>
+      <w:rPr>
+        <w:rFonts w:ascii="Symbol" w:hAnsi="Symbol" w:hint="default"/>
+      </w:rPr>
+    </w:lvl>
+    <w:lvl w:ilvl="1" w:tplc="04190003">
+      <w:start w:val="1"/>
+      <w:numFmt w:val="bullet"/>
+      <w:lvlText w:val="o"/>
+      <w:lvlJc w:val="left"/>
+      <w:pPr>
+        <w:ind w:left="1440" w:hanging="360"/>
+      </w:pPr>
+      <w:rPr>
+        <w:rFonts w:ascii="Courier New" w:hAnsi="Courier New" w:cs="Courier New" w:hint="default"/>
+      </w:rPr>
+    </w:lvl>
+    <w:lvl w:ilvl="2" w:tplc="04190005" w:tentative="1">
+      <w:start w:val="1"/>
+      <w:numFmt w:val="bullet"/>
+      <w:lvlText w:val=""/>
+      <w:lvlJc w:val="left"/>
+      <w:pPr>
+        <w:ind w:left="2160" w:hanging="360"/>
+      </w:pPr>
+      <w:rPr>
+        <w:rFonts w:ascii="Wingdings" w:hAnsi="Wingdings" w:hint="default"/>
+      </w:rPr>
+    </w:lvl>
+    <w:lvl w:ilvl="3" w:tplc="04190001" w:tentative="1">
+      <w:start w:val="1"/>
+      <w:numFmt w:val="bullet"/>
+      <w:lvlText w:val=""/>
+      <w:lvlJc w:val="left"/>
+      <w:pPr>
+        <w:ind w:left="2880" w:hanging="360"/>
+      </w:pPr>
+      <w:rPr>
+        <w:rFonts w:ascii="Symbol" w:hAnsi="Symbol" w:hint="default"/>
+      </w:rPr>
+    </w:lvl>
+    <w:lvl w:ilvl="4" w:tplc="04190003" w:tentative="1">
+      <w:start w:val="1"/>
+      <w:numFmt w:val="bullet"/>
+      <w:lvlText w:val="o"/>
+      <w:lvlJc w:val="left"/>
+      <w:pPr>
+        <w:ind w:left="3600" w:hanging="360"/>
+      </w:pPr>
+      <w:rPr>
+        <w:rFonts w:ascii="Courier New" w:hAnsi="Courier New" w:cs="Courier New" w:hint="default"/>
+      </w:rPr>
+    </w:lvl>
+    <w:lvl w:ilvl="5" w:tplc="04190005" w:tentative="1">
+      <w:start w:val="1"/>
+      <w:numFmt w:val="bullet"/>
+      <w:lvlText w:val=""/>
+      <w:lvlJc w:val="left"/>
+      <w:pPr>
+        <w:ind w:left="4320" w:hanging="360"/>
+      </w:pPr>
+      <w:rPr>
+        <w:rFonts w:ascii="Wingdings" w:hAnsi="Wingdings" w:hint="default"/>
+      </w:rPr>
+    </w:lvl>
+    <w:lvl w:ilvl="6" w:tplc="04190001" w:tentative="1">
+      <w:start w:val="1"/>
+      <w:numFmt w:val="bullet"/>
+      <w:lvlText w:val=""/>
+      <w:lvlJc w:val="left"/>
+      <w:pPr>
+        <w:ind w:left="5040" w:hanging="360"/>
+      </w:pPr>
+      <w:rPr>
+        <w:rFonts w:ascii="Symbol" w:hAnsi="Symbol" w:hint="default"/>
+      </w:rPr>
+    </w:lvl>
+    <w:lvl w:ilvl="7" w:tplc="04190003" w:tentative="1">
+      <w:start w:val="1"/>
+      <w:numFmt w:val="bullet"/>
+      <w:lvlText w:val="o"/>
+      <w:lvlJc w:val="left"/>
+      <w:pPr>
+        <w:ind w:left="5760" w:hanging="360"/>
+      </w:pPr>
+      <w:rPr>
+        <w:rFonts w:ascii="Courier New" w:hAnsi="Courier New" w:cs="Courier New" w:hint="default"/>
+      </w:rPr>
+    </w:lvl>
+    <w:lvl w:ilvl="8" w:tplc="04190005" w:tentative="1">
+      <w:start w:val="1"/>
+      <w:numFmt w:val="bullet"/>
+      <w:lvlText w:val=""/>
+      <w:lvlJc w:val="left"/>
+      <w:pPr>
+        <w:ind w:left="6480" w:hanging="360"/>
+      </w:pPr>
+      <w:rPr>
+        <w:rFonts w:ascii="Wingdings" w:hAnsi="Wingdings" w:hint="default"/>
+      </w:rPr>
+    </w:lvl>
+  </w:abstractNum>
+  <w:abstractNum w:abstractNumId="1">
     <w:nsid w:val="0DED5F6A"/>
     <w:multiLevelType w:val="hybridMultilevel"/>
     <w:tmpl w:val="69B60D48"/>
@@ -979,7 +1927,408 @@
       </w:pPr>
     </w:lvl>
   </w:abstractNum>
-  <w:abstractNum w:abstractNumId="1">
+  <w:abstractNum w:abstractNumId="2">
+    <w:nsid w:val="0ED9608C"/>
+    <w:multiLevelType w:val="hybridMultilevel"/>
+    <w:tmpl w:val="41027EF8"/>
+    <w:lvl w:ilvl="0" w:tplc="0419000F">
+      <w:start w:val="1"/>
+      <w:numFmt w:val="decimal"/>
+      <w:lvlText w:val="%1."/>
+      <w:lvlJc w:val="left"/>
+      <w:pPr>
+        <w:ind w:left="720" w:hanging="360"/>
+      </w:pPr>
+      <w:rPr>
+        <w:rFonts w:hint="default"/>
+      </w:rPr>
+    </w:lvl>
+    <w:lvl w:ilvl="1" w:tplc="04190019" w:tentative="1">
+      <w:start w:val="1"/>
+      <w:numFmt w:val="lowerLetter"/>
+      <w:lvlText w:val="%2."/>
+      <w:lvlJc w:val="left"/>
+      <w:pPr>
+        <w:ind w:left="1440" w:hanging="360"/>
+      </w:pPr>
+    </w:lvl>
+    <w:lvl w:ilvl="2" w:tplc="0419001B" w:tentative="1">
+      <w:start w:val="1"/>
+      <w:numFmt w:val="lowerRoman"/>
+      <w:lvlText w:val="%3."/>
+      <w:lvlJc w:val="right"/>
+      <w:pPr>
+        <w:ind w:left="2160" w:hanging="180"/>
+      </w:pPr>
+    </w:lvl>
+    <w:lvl w:ilvl="3" w:tplc="0419000F" w:tentative="1">
+      <w:start w:val="1"/>
+      <w:numFmt w:val="decimal"/>
+      <w:lvlText w:val="%4."/>
+      <w:lvlJc w:val="left"/>
+      <w:pPr>
+        <w:ind w:left="2880" w:hanging="360"/>
+      </w:pPr>
+    </w:lvl>
+    <w:lvl w:ilvl="4" w:tplc="04190019" w:tentative="1">
+      <w:start w:val="1"/>
+      <w:numFmt w:val="lowerLetter"/>
+      <w:lvlText w:val="%5."/>
+      <w:lvlJc w:val="left"/>
+      <w:pPr>
+        <w:ind w:left="3600" w:hanging="360"/>
+      </w:pPr>
+    </w:lvl>
+    <w:lvl w:ilvl="5" w:tplc="0419001B" w:tentative="1">
+      <w:start w:val="1"/>
+      <w:numFmt w:val="lowerRoman"/>
+      <w:lvlText w:val="%6."/>
+      <w:lvlJc w:val="right"/>
+      <w:pPr>
+        <w:ind w:left="4320" w:hanging="180"/>
+      </w:pPr>
+    </w:lvl>
+    <w:lvl w:ilvl="6" w:tplc="0419000F" w:tentative="1">
+      <w:start w:val="1"/>
+      <w:numFmt w:val="decimal"/>
+      <w:lvlText w:val="%7."/>
+      <w:lvlJc w:val="left"/>
+      <w:pPr>
+        <w:ind w:left="5040" w:hanging="360"/>
+      </w:pPr>
+    </w:lvl>
+    <w:lvl w:ilvl="7" w:tplc="04190019" w:tentative="1">
+      <w:start w:val="1"/>
+      <w:numFmt w:val="lowerLetter"/>
+      <w:lvlText w:val="%8."/>
+      <w:lvlJc w:val="left"/>
+      <w:pPr>
+        <w:ind w:left="5760" w:hanging="360"/>
+      </w:pPr>
+    </w:lvl>
+    <w:lvl w:ilvl="8" w:tplc="0419001B" w:tentative="1">
+      <w:start w:val="1"/>
+      <w:numFmt w:val="lowerRoman"/>
+      <w:lvlText w:val="%9."/>
+      <w:lvlJc w:val="right"/>
+      <w:pPr>
+        <w:ind w:left="6480" w:hanging="180"/>
+      </w:pPr>
+    </w:lvl>
+  </w:abstractNum>
+  <w:abstractNum w:abstractNumId="3">
+    <w:nsid w:val="1307186E"/>
+    <w:multiLevelType w:val="hybridMultilevel"/>
+    <w:tmpl w:val="E94A50FE"/>
+    <w:lvl w:ilvl="0" w:tplc="04190001">
+      <w:start w:val="1"/>
+      <w:numFmt w:val="bullet"/>
+      <w:lvlText w:val=""/>
+      <w:lvlJc w:val="left"/>
+      <w:pPr>
+        <w:ind w:left="720" w:hanging="360"/>
+      </w:pPr>
+      <w:rPr>
+        <w:rFonts w:ascii="Symbol" w:hAnsi="Symbol" w:hint="default"/>
+      </w:rPr>
+    </w:lvl>
+    <w:lvl w:ilvl="1" w:tplc="04190003" w:tentative="1">
+      <w:start w:val="1"/>
+      <w:numFmt w:val="bullet"/>
+      <w:lvlText w:val="o"/>
+      <w:lvlJc w:val="left"/>
+      <w:pPr>
+        <w:ind w:left="1440" w:hanging="360"/>
+      </w:pPr>
+      <w:rPr>
+        <w:rFonts w:ascii="Courier New" w:hAnsi="Courier New" w:cs="Courier New" w:hint="default"/>
+      </w:rPr>
+    </w:lvl>
+    <w:lvl w:ilvl="2" w:tplc="04190005" w:tentative="1">
+      <w:start w:val="1"/>
+      <w:numFmt w:val="bullet"/>
+      <w:lvlText w:val=""/>
+      <w:lvlJc w:val="left"/>
+      <w:pPr>
+        <w:ind w:left="2160" w:hanging="360"/>
+      </w:pPr>
+      <w:rPr>
+        <w:rFonts w:ascii="Wingdings" w:hAnsi="Wingdings" w:hint="default"/>
+      </w:rPr>
+    </w:lvl>
+    <w:lvl w:ilvl="3" w:tplc="04190001" w:tentative="1">
+      <w:start w:val="1"/>
+      <w:numFmt w:val="bullet"/>
+      <w:lvlText w:val=""/>
+      <w:lvlJc w:val="left"/>
+      <w:pPr>
+        <w:ind w:left="2880" w:hanging="360"/>
+      </w:pPr>
+      <w:rPr>
+        <w:rFonts w:ascii="Symbol" w:hAnsi="Symbol" w:hint="default"/>
+      </w:rPr>
+    </w:lvl>
+    <w:lvl w:ilvl="4" w:tplc="04190003" w:tentative="1">
+      <w:start w:val="1"/>
+      <w:numFmt w:val="bullet"/>
+      <w:lvlText w:val="o"/>
+      <w:lvlJc w:val="left"/>
+      <w:pPr>
+        <w:ind w:left="3600" w:hanging="360"/>
+      </w:pPr>
+      <w:rPr>
+        <w:rFonts w:ascii="Courier New" w:hAnsi="Courier New" w:cs="Courier New" w:hint="default"/>
+      </w:rPr>
+    </w:lvl>
+    <w:lvl w:ilvl="5" w:tplc="04190005" w:tentative="1">
+      <w:start w:val="1"/>
+      <w:numFmt w:val="bullet"/>
+      <w:lvlText w:val=""/>
+      <w:lvlJc w:val="left"/>
+      <w:pPr>
+        <w:ind w:left="4320" w:hanging="360"/>
+      </w:pPr>
+      <w:rPr>
+        <w:rFonts w:ascii="Wingdings" w:hAnsi="Wingdings" w:hint="default"/>
+      </w:rPr>
+    </w:lvl>
+    <w:lvl w:ilvl="6" w:tplc="04190001" w:tentative="1">
+      <w:start w:val="1"/>
+      <w:numFmt w:val="bullet"/>
+      <w:lvlText w:val=""/>
+      <w:lvlJc w:val="left"/>
+      <w:pPr>
+        <w:ind w:left="5040" w:hanging="360"/>
+      </w:pPr>
+      <w:rPr>
+        <w:rFonts w:ascii="Symbol" w:hAnsi="Symbol" w:hint="default"/>
+      </w:rPr>
+    </w:lvl>
+    <w:lvl w:ilvl="7" w:tplc="04190003" w:tentative="1">
+      <w:start w:val="1"/>
+      <w:numFmt w:val="bullet"/>
+      <w:lvlText w:val="o"/>
+      <w:lvlJc w:val="left"/>
+      <w:pPr>
+        <w:ind w:left="5760" w:hanging="360"/>
+      </w:pPr>
+      <w:rPr>
+        <w:rFonts w:ascii="Courier New" w:hAnsi="Courier New" w:cs="Courier New" w:hint="default"/>
+      </w:rPr>
+    </w:lvl>
+    <w:lvl w:ilvl="8" w:tplc="04190005" w:tentative="1">
+      <w:start w:val="1"/>
+      <w:numFmt w:val="bullet"/>
+      <w:lvlText w:val=""/>
+      <w:lvlJc w:val="left"/>
+      <w:pPr>
+        <w:ind w:left="6480" w:hanging="360"/>
+      </w:pPr>
+      <w:rPr>
+        <w:rFonts w:ascii="Wingdings" w:hAnsi="Wingdings" w:hint="default"/>
+      </w:rPr>
+    </w:lvl>
+  </w:abstractNum>
+  <w:abstractNum w:abstractNumId="4">
+    <w:nsid w:val="18E96471"/>
+    <w:multiLevelType w:val="hybridMultilevel"/>
+    <w:tmpl w:val="1B5E4752"/>
+    <w:lvl w:ilvl="0" w:tplc="04190001">
+      <w:start w:val="1"/>
+      <w:numFmt w:val="bullet"/>
+      <w:lvlText w:val=""/>
+      <w:lvlJc w:val="left"/>
+      <w:pPr>
+        <w:ind w:left="720" w:hanging="360"/>
+      </w:pPr>
+      <w:rPr>
+        <w:rFonts w:ascii="Symbol" w:hAnsi="Symbol" w:hint="default"/>
+      </w:rPr>
+    </w:lvl>
+    <w:lvl w:ilvl="1" w:tplc="04190003" w:tentative="1">
+      <w:start w:val="1"/>
+      <w:numFmt w:val="bullet"/>
+      <w:lvlText w:val="o"/>
+      <w:lvlJc w:val="left"/>
+      <w:pPr>
+        <w:ind w:left="1440" w:hanging="360"/>
+      </w:pPr>
+      <w:rPr>
+        <w:rFonts w:ascii="Courier New" w:hAnsi="Courier New" w:cs="Courier New" w:hint="default"/>
+      </w:rPr>
+    </w:lvl>
+    <w:lvl w:ilvl="2" w:tplc="04190005" w:tentative="1">
+      <w:start w:val="1"/>
+      <w:numFmt w:val="bullet"/>
+      <w:lvlText w:val=""/>
+      <w:lvlJc w:val="left"/>
+      <w:pPr>
+        <w:ind w:left="2160" w:hanging="360"/>
+      </w:pPr>
+      <w:rPr>
+        <w:rFonts w:ascii="Wingdings" w:hAnsi="Wingdings" w:hint="default"/>
+      </w:rPr>
+    </w:lvl>
+    <w:lvl w:ilvl="3" w:tplc="04190001" w:tentative="1">
+      <w:start w:val="1"/>
+      <w:numFmt w:val="bullet"/>
+      <w:lvlText w:val=""/>
+      <w:lvlJc w:val="left"/>
+      <w:pPr>
+        <w:ind w:left="2880" w:hanging="360"/>
+      </w:pPr>
+      <w:rPr>
+        <w:rFonts w:ascii="Symbol" w:hAnsi="Symbol" w:hint="default"/>
+      </w:rPr>
+    </w:lvl>
+    <w:lvl w:ilvl="4" w:tplc="04190003" w:tentative="1">
+      <w:start w:val="1"/>
+      <w:numFmt w:val="bullet"/>
+      <w:lvlText w:val="o"/>
+      <w:lvlJc w:val="left"/>
+      <w:pPr>
+        <w:ind w:left="3600" w:hanging="360"/>
+      </w:pPr>
+      <w:rPr>
+        <w:rFonts w:ascii="Courier New" w:hAnsi="Courier New" w:cs="Courier New" w:hint="default"/>
+      </w:rPr>
+    </w:lvl>
+    <w:lvl w:ilvl="5" w:tplc="04190005" w:tentative="1">
+      <w:start w:val="1"/>
+      <w:numFmt w:val="bullet"/>
+      <w:lvlText w:val=""/>
+      <w:lvlJc w:val="left"/>
+      <w:pPr>
+        <w:ind w:left="4320" w:hanging="360"/>
+      </w:pPr>
+      <w:rPr>
+        <w:rFonts w:ascii="Wingdings" w:hAnsi="Wingdings" w:hint="default"/>
+      </w:rPr>
+    </w:lvl>
+    <w:lvl w:ilvl="6" w:tplc="04190001" w:tentative="1">
+      <w:start w:val="1"/>
+      <w:numFmt w:val="bullet"/>
+      <w:lvlText w:val=""/>
+      <w:lvlJc w:val="left"/>
+      <w:pPr>
+        <w:ind w:left="5040" w:hanging="360"/>
+      </w:pPr>
+      <w:rPr>
+        <w:rFonts w:ascii="Symbol" w:hAnsi="Symbol" w:hint="default"/>
+      </w:rPr>
+    </w:lvl>
+    <w:lvl w:ilvl="7" w:tplc="04190003" w:tentative="1">
+      <w:start w:val="1"/>
+      <w:numFmt w:val="bullet"/>
+      <w:lvlText w:val="o"/>
+      <w:lvlJc w:val="left"/>
+      <w:pPr>
+        <w:ind w:left="5760" w:hanging="360"/>
+      </w:pPr>
+      <w:rPr>
+        <w:rFonts w:ascii="Courier New" w:hAnsi="Courier New" w:cs="Courier New" w:hint="default"/>
+      </w:rPr>
+    </w:lvl>
+    <w:lvl w:ilvl="8" w:tplc="04190005" w:tentative="1">
+      <w:start w:val="1"/>
+      <w:numFmt w:val="bullet"/>
+      <w:lvlText w:val=""/>
+      <w:lvlJc w:val="left"/>
+      <w:pPr>
+        <w:ind w:left="6480" w:hanging="360"/>
+      </w:pPr>
+      <w:rPr>
+        <w:rFonts w:ascii="Wingdings" w:hAnsi="Wingdings" w:hint="default"/>
+      </w:rPr>
+    </w:lvl>
+  </w:abstractNum>
+  <w:abstractNum w:abstractNumId="5">
+    <w:nsid w:val="1A167FF8"/>
+    <w:multiLevelType w:val="hybridMultilevel"/>
+    <w:tmpl w:val="3028E112"/>
+    <w:lvl w:ilvl="0" w:tplc="0419000F">
+      <w:start w:val="1"/>
+      <w:numFmt w:val="decimal"/>
+      <w:lvlText w:val="%1."/>
+      <w:lvlJc w:val="left"/>
+      <w:pPr>
+        <w:ind w:left="720" w:hanging="360"/>
+      </w:pPr>
+    </w:lvl>
+    <w:lvl w:ilvl="1" w:tplc="04190019" w:tentative="1">
+      <w:start w:val="1"/>
+      <w:numFmt w:val="lowerLetter"/>
+      <w:lvlText w:val="%2."/>
+      <w:lvlJc w:val="left"/>
+      <w:pPr>
+        <w:ind w:left="1440" w:hanging="360"/>
+      </w:pPr>
+    </w:lvl>
+    <w:lvl w:ilvl="2" w:tplc="0419001B" w:tentative="1">
+      <w:start w:val="1"/>
+      <w:numFmt w:val="lowerRoman"/>
+      <w:lvlText w:val="%3."/>
+      <w:lvlJc w:val="right"/>
+      <w:pPr>
+        <w:ind w:left="2160" w:hanging="180"/>
+      </w:pPr>
+    </w:lvl>
+    <w:lvl w:ilvl="3" w:tplc="0419000F" w:tentative="1">
+      <w:start w:val="1"/>
+      <w:numFmt w:val="decimal"/>
+      <w:lvlText w:val="%4."/>
+      <w:lvlJc w:val="left"/>
+      <w:pPr>
+        <w:ind w:left="2880" w:hanging="360"/>
+      </w:pPr>
+    </w:lvl>
+    <w:lvl w:ilvl="4" w:tplc="04190019" w:tentative="1">
+      <w:start w:val="1"/>
+      <w:numFmt w:val="lowerLetter"/>
+      <w:lvlText w:val="%5."/>
+      <w:lvlJc w:val="left"/>
+      <w:pPr>
+        <w:ind w:left="3600" w:hanging="360"/>
+      </w:pPr>
+    </w:lvl>
+    <w:lvl w:ilvl="5" w:tplc="0419001B" w:tentative="1">
+      <w:start w:val="1"/>
+      <w:numFmt w:val="lowerRoman"/>
+      <w:lvlText w:val="%6."/>
+      <w:lvlJc w:val="right"/>
+      <w:pPr>
+        <w:ind w:left="4320" w:hanging="180"/>
+      </w:pPr>
+    </w:lvl>
+    <w:lvl w:ilvl="6" w:tplc="0419000F" w:tentative="1">
+      <w:start w:val="1"/>
+      <w:numFmt w:val="decimal"/>
+      <w:lvlText w:val="%7."/>
+      <w:lvlJc w:val="left"/>
+      <w:pPr>
+        <w:ind w:left="5040" w:hanging="360"/>
+      </w:pPr>
+    </w:lvl>
+    <w:lvl w:ilvl="7" w:tplc="04190019" w:tentative="1">
+      <w:start w:val="1"/>
+      <w:numFmt w:val="lowerLetter"/>
+      <w:lvlText w:val="%8."/>
+      <w:lvlJc w:val="left"/>
+      <w:pPr>
+        <w:ind w:left="5760" w:hanging="360"/>
+      </w:pPr>
+    </w:lvl>
+    <w:lvl w:ilvl="8" w:tplc="0419001B" w:tentative="1">
+      <w:start w:val="1"/>
+      <w:numFmt w:val="lowerRoman"/>
+      <w:lvlText w:val="%9."/>
+      <w:lvlJc w:val="right"/>
+      <w:pPr>
+        <w:ind w:left="6480" w:hanging="180"/>
+      </w:pPr>
+    </w:lvl>
+  </w:abstractNum>
+  <w:abstractNum w:abstractNumId="6">
     <w:nsid w:val="1A223E3A"/>
     <w:multiLevelType w:val="hybridMultilevel"/>
     <w:tmpl w:val="ED1E2364"/>
@@ -1065,7 +2414,7 @@
       </w:pPr>
     </w:lvl>
   </w:abstractNum>
-  <w:abstractNum w:abstractNumId="2">
+  <w:abstractNum w:abstractNumId="7">
     <w:nsid w:val="1A6E2440"/>
     <w:multiLevelType w:val="hybridMultilevel"/>
     <w:tmpl w:val="E764A9D2"/>
@@ -1178,7 +2527,93 @@
       </w:rPr>
     </w:lvl>
   </w:abstractNum>
-  <w:abstractNum w:abstractNumId="3">
+  <w:abstractNum w:abstractNumId="8">
+    <w:nsid w:val="1B37422A"/>
+    <w:multiLevelType w:val="hybridMultilevel"/>
+    <w:tmpl w:val="EB3C18CC"/>
+    <w:lvl w:ilvl="0" w:tplc="0419000F">
+      <w:start w:val="1"/>
+      <w:numFmt w:val="decimal"/>
+      <w:lvlText w:val="%1."/>
+      <w:lvlJc w:val="left"/>
+      <w:pPr>
+        <w:ind w:left="720" w:hanging="360"/>
+      </w:pPr>
+    </w:lvl>
+    <w:lvl w:ilvl="1" w:tplc="04190019" w:tentative="1">
+      <w:start w:val="1"/>
+      <w:numFmt w:val="lowerLetter"/>
+      <w:lvlText w:val="%2."/>
+      <w:lvlJc w:val="left"/>
+      <w:pPr>
+        <w:ind w:left="1440" w:hanging="360"/>
+      </w:pPr>
+    </w:lvl>
+    <w:lvl w:ilvl="2" w:tplc="0419001B" w:tentative="1">
+      <w:start w:val="1"/>
+      <w:numFmt w:val="lowerRoman"/>
+      <w:lvlText w:val="%3."/>
+      <w:lvlJc w:val="right"/>
+      <w:pPr>
+        <w:ind w:left="2160" w:hanging="180"/>
+      </w:pPr>
+    </w:lvl>
+    <w:lvl w:ilvl="3" w:tplc="0419000F" w:tentative="1">
+      <w:start w:val="1"/>
+      <w:numFmt w:val="decimal"/>
+      <w:lvlText w:val="%4."/>
+      <w:lvlJc w:val="left"/>
+      <w:pPr>
+        <w:ind w:left="2880" w:hanging="360"/>
+      </w:pPr>
+    </w:lvl>
+    <w:lvl w:ilvl="4" w:tplc="04190019" w:tentative="1">
+      <w:start w:val="1"/>
+      <w:numFmt w:val="lowerLetter"/>
+      <w:lvlText w:val="%5."/>
+      <w:lvlJc w:val="left"/>
+      <w:pPr>
+        <w:ind w:left="3600" w:hanging="360"/>
+      </w:pPr>
+    </w:lvl>
+    <w:lvl w:ilvl="5" w:tplc="0419001B" w:tentative="1">
+      <w:start w:val="1"/>
+      <w:numFmt w:val="lowerRoman"/>
+      <w:lvlText w:val="%6."/>
+      <w:lvlJc w:val="right"/>
+      <w:pPr>
+        <w:ind w:left="4320" w:hanging="180"/>
+      </w:pPr>
+    </w:lvl>
+    <w:lvl w:ilvl="6" w:tplc="0419000F" w:tentative="1">
+      <w:start w:val="1"/>
+      <w:numFmt w:val="decimal"/>
+      <w:lvlText w:val="%7."/>
+      <w:lvlJc w:val="left"/>
+      <w:pPr>
+        <w:ind w:left="5040" w:hanging="360"/>
+      </w:pPr>
+    </w:lvl>
+    <w:lvl w:ilvl="7" w:tplc="04190019" w:tentative="1">
+      <w:start w:val="1"/>
+      <w:numFmt w:val="lowerLetter"/>
+      <w:lvlText w:val="%8."/>
+      <w:lvlJc w:val="left"/>
+      <w:pPr>
+        <w:ind w:left="5760" w:hanging="360"/>
+      </w:pPr>
+    </w:lvl>
+    <w:lvl w:ilvl="8" w:tplc="0419001B" w:tentative="1">
+      <w:start w:val="1"/>
+      <w:numFmt w:val="lowerRoman"/>
+      <w:lvlText w:val="%9."/>
+      <w:lvlJc w:val="right"/>
+      <w:pPr>
+        <w:ind w:left="6480" w:hanging="180"/>
+      </w:pPr>
+    </w:lvl>
+  </w:abstractNum>
+  <w:abstractNum w:abstractNumId="9">
     <w:nsid w:val="37F02798"/>
     <w:multiLevelType w:val="hybridMultilevel"/>
     <w:tmpl w:val="7EC26A18"/>
@@ -1264,7 +2699,120 @@
       </w:pPr>
     </w:lvl>
   </w:abstractNum>
-  <w:abstractNum w:abstractNumId="4">
+  <w:abstractNum w:abstractNumId="10">
+    <w:nsid w:val="3CF36686"/>
+    <w:multiLevelType w:val="hybridMultilevel"/>
+    <w:tmpl w:val="DBAE6172"/>
+    <w:lvl w:ilvl="0" w:tplc="04190001">
+      <w:start w:val="1"/>
+      <w:numFmt w:val="bullet"/>
+      <w:lvlText w:val=""/>
+      <w:lvlJc w:val="left"/>
+      <w:pPr>
+        <w:ind w:left="720" w:hanging="360"/>
+      </w:pPr>
+      <w:rPr>
+        <w:rFonts w:ascii="Symbol" w:hAnsi="Symbol" w:hint="default"/>
+      </w:rPr>
+    </w:lvl>
+    <w:lvl w:ilvl="1" w:tplc="04190003" w:tentative="1">
+      <w:start w:val="1"/>
+      <w:numFmt w:val="bullet"/>
+      <w:lvlText w:val="o"/>
+      <w:lvlJc w:val="left"/>
+      <w:pPr>
+        <w:ind w:left="1440" w:hanging="360"/>
+      </w:pPr>
+      <w:rPr>
+        <w:rFonts w:ascii="Courier New" w:hAnsi="Courier New" w:cs="Courier New" w:hint="default"/>
+      </w:rPr>
+    </w:lvl>
+    <w:lvl w:ilvl="2" w:tplc="04190005" w:tentative="1">
+      <w:start w:val="1"/>
+      <w:numFmt w:val="bullet"/>
+      <w:lvlText w:val=""/>
+      <w:lvlJc w:val="left"/>
+      <w:pPr>
+        <w:ind w:left="2160" w:hanging="360"/>
+      </w:pPr>
+      <w:rPr>
+        <w:rFonts w:ascii="Wingdings" w:hAnsi="Wingdings" w:hint="default"/>
+      </w:rPr>
+    </w:lvl>
+    <w:lvl w:ilvl="3" w:tplc="04190001" w:tentative="1">
+      <w:start w:val="1"/>
+      <w:numFmt w:val="bullet"/>
+      <w:lvlText w:val=""/>
+      <w:lvlJc w:val="left"/>
+      <w:pPr>
+        <w:ind w:left="2880" w:hanging="360"/>
+      </w:pPr>
+      <w:rPr>
+        <w:rFonts w:ascii="Symbol" w:hAnsi="Symbol" w:hint="default"/>
+      </w:rPr>
+    </w:lvl>
+    <w:lvl w:ilvl="4" w:tplc="04190003" w:tentative="1">
+      <w:start w:val="1"/>
+      <w:numFmt w:val="bullet"/>
+      <w:lvlText w:val="o"/>
+      <w:lvlJc w:val="left"/>
+      <w:pPr>
+        <w:ind w:left="3600" w:hanging="360"/>
+      </w:pPr>
+      <w:rPr>
+        <w:rFonts w:ascii="Courier New" w:hAnsi="Courier New" w:cs="Courier New" w:hint="default"/>
+      </w:rPr>
+    </w:lvl>
+    <w:lvl w:ilvl="5" w:tplc="04190005" w:tentative="1">
+      <w:start w:val="1"/>
+      <w:numFmt w:val="bullet"/>
+      <w:lvlText w:val=""/>
+      <w:lvlJc w:val="left"/>
+      <w:pPr>
+        <w:ind w:left="4320" w:hanging="360"/>
+      </w:pPr>
+      <w:rPr>
+        <w:rFonts w:ascii="Wingdings" w:hAnsi="Wingdings" w:hint="default"/>
+      </w:rPr>
+    </w:lvl>
+    <w:lvl w:ilvl="6" w:tplc="04190001" w:tentative="1">
+      <w:start w:val="1"/>
+      <w:numFmt w:val="bullet"/>
+      <w:lvlText w:val=""/>
+      <w:lvlJc w:val="left"/>
+      <w:pPr>
+        <w:ind w:left="5040" w:hanging="360"/>
+      </w:pPr>
+      <w:rPr>
+        <w:rFonts w:ascii="Symbol" w:hAnsi="Symbol" w:hint="default"/>
+      </w:rPr>
+    </w:lvl>
+    <w:lvl w:ilvl="7" w:tplc="04190003" w:tentative="1">
+      <w:start w:val="1"/>
+      <w:numFmt w:val="bullet"/>
+      <w:lvlText w:val="o"/>
+      <w:lvlJc w:val="left"/>
+      <w:pPr>
+        <w:ind w:left="5760" w:hanging="360"/>
+      </w:pPr>
+      <w:rPr>
+        <w:rFonts w:ascii="Courier New" w:hAnsi="Courier New" w:cs="Courier New" w:hint="default"/>
+      </w:rPr>
+    </w:lvl>
+    <w:lvl w:ilvl="8" w:tplc="04190005" w:tentative="1">
+      <w:start w:val="1"/>
+      <w:numFmt w:val="bullet"/>
+      <w:lvlText w:val=""/>
+      <w:lvlJc w:val="left"/>
+      <w:pPr>
+        <w:ind w:left="6480" w:hanging="360"/>
+      </w:pPr>
+      <w:rPr>
+        <w:rFonts w:ascii="Wingdings" w:hAnsi="Wingdings" w:hint="default"/>
+      </w:rPr>
+    </w:lvl>
+  </w:abstractNum>
+  <w:abstractNum w:abstractNumId="11">
     <w:nsid w:val="44A65231"/>
     <w:multiLevelType w:val="hybridMultilevel"/>
     <w:tmpl w:val="163442FC"/>
@@ -1353,7 +2901,7 @@
       </w:pPr>
     </w:lvl>
   </w:abstractNum>
-  <w:abstractNum w:abstractNumId="5">
+  <w:abstractNum w:abstractNumId="12">
     <w:nsid w:val="583B1C80"/>
     <w:multiLevelType w:val="hybridMultilevel"/>
     <w:tmpl w:val="4176BD80"/>
@@ -1439,7 +2987,7 @@
       </w:pPr>
     </w:lvl>
   </w:abstractNum>
-  <w:abstractNum w:abstractNumId="6">
+  <w:abstractNum w:abstractNumId="13">
     <w:nsid w:val="5E92440A"/>
     <w:multiLevelType w:val="hybridMultilevel"/>
     <w:tmpl w:val="D416E67C"/>
@@ -1525,7 +3073,96 @@
       </w:pPr>
     </w:lvl>
   </w:abstractNum>
-  <w:abstractNum w:abstractNumId="7">
+  <w:abstractNum w:abstractNumId="14">
+    <w:nsid w:val="63712524"/>
+    <w:multiLevelType w:val="hybridMultilevel"/>
+    <w:tmpl w:val="8522E61E"/>
+    <w:lvl w:ilvl="0" w:tplc="0419000F">
+      <w:start w:val="1"/>
+      <w:numFmt w:val="decimal"/>
+      <w:lvlText w:val="%1."/>
+      <w:lvlJc w:val="left"/>
+      <w:pPr>
+        <w:ind w:left="720" w:hanging="360"/>
+      </w:pPr>
+      <w:rPr>
+        <w:rFonts w:hint="default"/>
+      </w:rPr>
+    </w:lvl>
+    <w:lvl w:ilvl="1" w:tplc="04190019" w:tentative="1">
+      <w:start w:val="1"/>
+      <w:numFmt w:val="lowerLetter"/>
+      <w:lvlText w:val="%2."/>
+      <w:lvlJc w:val="left"/>
+      <w:pPr>
+        <w:ind w:left="1440" w:hanging="360"/>
+      </w:pPr>
+    </w:lvl>
+    <w:lvl w:ilvl="2" w:tplc="0419001B" w:tentative="1">
+      <w:start w:val="1"/>
+      <w:numFmt w:val="lowerRoman"/>
+      <w:lvlText w:val="%3."/>
+      <w:lvlJc w:val="right"/>
+      <w:pPr>
+        <w:ind w:left="2160" w:hanging="180"/>
+      </w:pPr>
+    </w:lvl>
+    <w:lvl w:ilvl="3" w:tplc="0419000F" w:tentative="1">
+      <w:start w:val="1"/>
+      <w:numFmt w:val="decimal"/>
+      <w:lvlText w:val="%4."/>
+      <w:lvlJc w:val="left"/>
+      <w:pPr>
+        <w:ind w:left="2880" w:hanging="360"/>
+      </w:pPr>
+    </w:lvl>
+    <w:lvl w:ilvl="4" w:tplc="04190019" w:tentative="1">
+      <w:start w:val="1"/>
+      <w:numFmt w:val="lowerLetter"/>
+      <w:lvlText w:val="%5."/>
+      <w:lvlJc w:val="left"/>
+      <w:pPr>
+        <w:ind w:left="3600" w:hanging="360"/>
+      </w:pPr>
+    </w:lvl>
+    <w:lvl w:ilvl="5" w:tplc="0419001B" w:tentative="1">
+      <w:start w:val="1"/>
+      <w:numFmt w:val="lowerRoman"/>
+      <w:lvlText w:val="%6."/>
+      <w:lvlJc w:val="right"/>
+      <w:pPr>
+        <w:ind w:left="4320" w:hanging="180"/>
+      </w:pPr>
+    </w:lvl>
+    <w:lvl w:ilvl="6" w:tplc="0419000F" w:tentative="1">
+      <w:start w:val="1"/>
+      <w:numFmt w:val="decimal"/>
+      <w:lvlText w:val="%7."/>
+      <w:lvlJc w:val="left"/>
+      <w:pPr>
+        <w:ind w:left="5040" w:hanging="360"/>
+      </w:pPr>
+    </w:lvl>
+    <w:lvl w:ilvl="7" w:tplc="04190019" w:tentative="1">
+      <w:start w:val="1"/>
+      <w:numFmt w:val="lowerLetter"/>
+      <w:lvlText w:val="%8."/>
+      <w:lvlJc w:val="left"/>
+      <w:pPr>
+        <w:ind w:left="5760" w:hanging="360"/>
+      </w:pPr>
+    </w:lvl>
+    <w:lvl w:ilvl="8" w:tplc="0419001B" w:tentative="1">
+      <w:start w:val="1"/>
+      <w:numFmt w:val="lowerRoman"/>
+      <w:lvlText w:val="%9."/>
+      <w:lvlJc w:val="right"/>
+      <w:pPr>
+        <w:ind w:left="6480" w:hanging="180"/>
+      </w:pPr>
+    </w:lvl>
+  </w:abstractNum>
+  <w:abstractNum w:abstractNumId="15">
     <w:nsid w:val="6DB6379E"/>
     <w:multiLevelType w:val="hybridMultilevel"/>
     <w:tmpl w:val="731C5CC4"/>
@@ -1614,29 +3251,142 @@
       </w:pPr>
     </w:lvl>
   </w:abstractNum>
+  <w:abstractNum w:abstractNumId="16">
+    <w:nsid w:val="7DEB7133"/>
+    <w:multiLevelType w:val="hybridMultilevel"/>
+    <w:tmpl w:val="045A6DB2"/>
+    <w:lvl w:ilvl="0" w:tplc="0419000F">
+      <w:start w:val="1"/>
+      <w:numFmt w:val="decimal"/>
+      <w:lvlText w:val="%1."/>
+      <w:lvlJc w:val="left"/>
+      <w:pPr>
+        <w:ind w:left="720" w:hanging="360"/>
+      </w:pPr>
+    </w:lvl>
+    <w:lvl w:ilvl="1" w:tplc="04190019" w:tentative="1">
+      <w:start w:val="1"/>
+      <w:numFmt w:val="lowerLetter"/>
+      <w:lvlText w:val="%2."/>
+      <w:lvlJc w:val="left"/>
+      <w:pPr>
+        <w:ind w:left="1440" w:hanging="360"/>
+      </w:pPr>
+    </w:lvl>
+    <w:lvl w:ilvl="2" w:tplc="0419001B" w:tentative="1">
+      <w:start w:val="1"/>
+      <w:numFmt w:val="lowerRoman"/>
+      <w:lvlText w:val="%3."/>
+      <w:lvlJc w:val="right"/>
+      <w:pPr>
+        <w:ind w:left="2160" w:hanging="180"/>
+      </w:pPr>
+    </w:lvl>
+    <w:lvl w:ilvl="3" w:tplc="0419000F" w:tentative="1">
+      <w:start w:val="1"/>
+      <w:numFmt w:val="decimal"/>
+      <w:lvlText w:val="%4."/>
+      <w:lvlJc w:val="left"/>
+      <w:pPr>
+        <w:ind w:left="2880" w:hanging="360"/>
+      </w:pPr>
+    </w:lvl>
+    <w:lvl w:ilvl="4" w:tplc="04190019" w:tentative="1">
+      <w:start w:val="1"/>
+      <w:numFmt w:val="lowerLetter"/>
+      <w:lvlText w:val="%5."/>
+      <w:lvlJc w:val="left"/>
+      <w:pPr>
+        <w:ind w:left="3600" w:hanging="360"/>
+      </w:pPr>
+    </w:lvl>
+    <w:lvl w:ilvl="5" w:tplc="0419001B" w:tentative="1">
+      <w:start w:val="1"/>
+      <w:numFmt w:val="lowerRoman"/>
+      <w:lvlText w:val="%6."/>
+      <w:lvlJc w:val="right"/>
+      <w:pPr>
+        <w:ind w:left="4320" w:hanging="180"/>
+      </w:pPr>
+    </w:lvl>
+    <w:lvl w:ilvl="6" w:tplc="0419000F" w:tentative="1">
+      <w:start w:val="1"/>
+      <w:numFmt w:val="decimal"/>
+      <w:lvlText w:val="%7."/>
+      <w:lvlJc w:val="left"/>
+      <w:pPr>
+        <w:ind w:left="5040" w:hanging="360"/>
+      </w:pPr>
+    </w:lvl>
+    <w:lvl w:ilvl="7" w:tplc="04190019" w:tentative="1">
+      <w:start w:val="1"/>
+      <w:numFmt w:val="lowerLetter"/>
+      <w:lvlText w:val="%8."/>
+      <w:lvlJc w:val="left"/>
+      <w:pPr>
+        <w:ind w:left="5760" w:hanging="360"/>
+      </w:pPr>
+    </w:lvl>
+    <w:lvl w:ilvl="8" w:tplc="0419001B" w:tentative="1">
+      <w:start w:val="1"/>
+      <w:numFmt w:val="lowerRoman"/>
+      <w:lvlText w:val="%9."/>
+      <w:lvlJc w:val="right"/>
+      <w:pPr>
+        <w:ind w:left="6480" w:hanging="180"/>
+      </w:pPr>
+    </w:lvl>
+  </w:abstractNum>
   <w:num w:numId="1">
+    <w:abstractNumId w:val="6"/>
+  </w:num>
+  <w:num w:numId="2">
     <w:abstractNumId w:val="1"/>
   </w:num>
-  <w:num w:numId="2">
+  <w:num w:numId="3">
+    <w:abstractNumId w:val="7"/>
+  </w:num>
+  <w:num w:numId="4">
+    <w:abstractNumId w:val="12"/>
+  </w:num>
+  <w:num w:numId="5">
+    <w:abstractNumId w:val="13"/>
+  </w:num>
+  <w:num w:numId="6">
+    <w:abstractNumId w:val="15"/>
+  </w:num>
+  <w:num w:numId="7">
+    <w:abstractNumId w:val="9"/>
+  </w:num>
+  <w:num w:numId="8">
+    <w:abstractNumId w:val="11"/>
+  </w:num>
+  <w:num w:numId="9">
+    <w:abstractNumId w:val="5"/>
+  </w:num>
+  <w:num w:numId="10">
+    <w:abstractNumId w:val="2"/>
+  </w:num>
+  <w:num w:numId="11">
+    <w:abstractNumId w:val="3"/>
+  </w:num>
+  <w:num w:numId="12">
+    <w:abstractNumId w:val="16"/>
+  </w:num>
+  <w:num w:numId="13">
+    <w:abstractNumId w:val="4"/>
+  </w:num>
+  <w:num w:numId="14">
+    <w:abstractNumId w:val="10"/>
+  </w:num>
+  <w:num w:numId="15">
     <w:abstractNumId w:val="0"/>
   </w:num>
-  <w:num w:numId="3">
-    <w:abstractNumId w:val="2"/>
+  <w:num w:numId="16">
+    <w:abstractNumId w:val="8"/>
   </w:num>
-  <w:num w:numId="4">
-    <w:abstractNumId w:val="5"/>
-  </w:num>
-  <w:num w:numId="5">
-    <w:abstractNumId w:val="6"/>
-  </w:num>
-  <w:num w:numId="6">
-    <w:abstractNumId w:val="7"/>
-  </w:num>
-  <w:num w:numId="7">
-    <w:abstractNumId w:val="3"/>
-  </w:num>
-  <w:num w:numId="8">
-    <w:abstractNumId w:val="4"/>
+  <w:num w:numId="17">
+    <w:abstractNumId w:val="14"/>
   </w:num>
 </w:numbering>
 </file>

</xml_diff>

<commit_message>
IKT article draft 4
</commit_message>
<xml_diff>
--- a/doc/articles/IKT-2014/IKT-TU-2014.docx
+++ b/doc/articles/IKT-2014/IKT-TU-2014.docx
@@ -269,7 +269,7 @@
         <w:jc w:val="both"/>
       </w:pPr>
       <w:r>
-        <w:t>Критик является по сути своей вероятностным предикатом. В упрощенным виде можно назвать их триггерами</w:t>
+        <w:t>Критик является вероятностным предикатом. В упрощенным виде можно назвать их триггерами</w:t>
       </w:r>
       <w:r>
         <w:t>. После любого внешнего воздействия активируется несколько критиков. Они проверяют с помощью своего предиката сработали они или нет. После активации критик возвращает селектор. Например, с точки зрения входящих заявок может быть использован критик «Прямые инструкции». Примеры критиков:</w:t>
@@ -493,1227 +493,1206 @@
       </w:r>
       <w:proofErr w:type="spellEnd"/>
       <w:r>
-        <w:t xml:space="preserve"> предполагает возможность использования нескольких путей параллельно, что подразумевает быструю обр</w:t>
+        <w:t xml:space="preserve"> предполагает возможность использования нескольких путей параллельно, что подразумевает быструю обработку запросов. Таким образом можно избежать зависание системы в одном пути решения и гарантировать поиск наиболее оптимального </w:t>
+      </w:r>
+      <w:r>
+        <w:t>решения.</w:t>
+      </w:r>
+    </w:p>
+    <w:p>
+      <w:pPr>
+        <w:jc w:val="both"/>
+      </w:pPr>
+      <w:r>
+        <w:t xml:space="preserve">Пример 1. Если проблема сгенерирована автоматически, система должна обработать ее согласна инструкциям из книги А. </w:t>
+      </w:r>
+    </w:p>
+    <w:p>
+      <w:pPr>
+        <w:jc w:val="both"/>
+      </w:pPr>
+      <w:r>
+        <w:t>Пример 2. Если описание проблемы уже есть в Базе Знаний, то можно использовать путь Адаптации (2), чтобы решить данную проблему.</w:t>
+      </w:r>
+    </w:p>
+    <w:p>
+      <w:pPr>
+        <w:jc w:val="both"/>
+      </w:pPr>
+      <w:r>
+        <w:t>С точки зрения программной архитектуры путь мышления проводит работу над данными в текущем контексте.</w:t>
+      </w:r>
+    </w:p>
+    <w:p>
+      <w:pPr>
+        <w:jc w:val="both"/>
+        <w:rPr>
+          <w:i/>
+        </w:rPr>
+      </w:pPr>
+      <w:r>
+        <w:rPr>
+          <w:i/>
+        </w:rPr>
+        <w:t>Уровни мышления</w:t>
+      </w:r>
+    </w:p>
+    <w:p>
+      <w:pPr>
+        <w:jc w:val="both"/>
+        <w:rPr>
+          <w:lang w:val="en-US"/>
+        </w:rPr>
+      </w:pPr>
+      <w:proofErr w:type="spellStart"/>
+      <w:r>
+        <w:t>Мински</w:t>
+      </w:r>
+      <w:proofErr w:type="spellEnd"/>
+      <w:r>
+        <w:t xml:space="preserve"> предложил 6-ти уровневую модель. Каждый уровень мышления имеет свою функцию. Каждый</w:t>
+      </w:r>
+      <w:r>
+        <w:rPr>
+          <w:lang w:val="en-US"/>
+        </w:rPr>
+        <w:t xml:space="preserve"> </w:t>
+      </w:r>
+      <w:r>
+        <w:t>следующий</w:t>
+      </w:r>
+      <w:r>
+        <w:rPr>
+          <w:lang w:val="en-US"/>
+        </w:rPr>
+        <w:t xml:space="preserve"> </w:t>
+      </w:r>
+      <w:r>
+        <w:t>уровень</w:t>
+      </w:r>
+      <w:r>
+        <w:rPr>
+          <w:lang w:val="en-US"/>
+        </w:rPr>
+        <w:t xml:space="preserve"> </w:t>
+      </w:r>
+      <w:r>
+        <w:t>имеет</w:t>
+      </w:r>
+      <w:r>
+        <w:rPr>
+          <w:lang w:val="en-US"/>
+        </w:rPr>
+        <w:t xml:space="preserve"> </w:t>
+      </w:r>
+      <w:r>
+        <w:t>более</w:t>
+      </w:r>
+      <w:r>
+        <w:rPr>
+          <w:lang w:val="en-US"/>
+        </w:rPr>
+        <w:t xml:space="preserve"> </w:t>
+      </w:r>
+      <w:r>
+        <w:t>сложную</w:t>
+      </w:r>
+      <w:r>
+        <w:rPr>
+          <w:lang w:val="en-US"/>
+        </w:rPr>
+        <w:t xml:space="preserve"> </w:t>
+      </w:r>
+      <w:r>
+        <w:t>функцию</w:t>
+      </w:r>
+      <w:r>
+        <w:rPr>
+          <w:lang w:val="en-US"/>
+        </w:rPr>
+        <w:t>.</w:t>
+      </w:r>
+    </w:p>
+    <w:p>
+      <w:pPr>
+        <w:pStyle w:val="ListParagraph"/>
+        <w:numPr>
+          <w:ilvl w:val="0"/>
+          <w:numId w:val="6"/>
+        </w:numPr>
+        <w:jc w:val="both"/>
+        <w:rPr>
+          <w:lang w:val="en-US"/>
+        </w:rPr>
+      </w:pPr>
+      <w:r>
+        <w:t>Инстинктивный</w:t>
+      </w:r>
+    </w:p>
+    <w:p>
+      <w:pPr>
+        <w:pStyle w:val="ListParagraph"/>
+        <w:numPr>
+          <w:ilvl w:val="0"/>
+          <w:numId w:val="6"/>
+        </w:numPr>
+        <w:jc w:val="both"/>
+      </w:pPr>
+      <w:r>
+        <w:t>Обученный</w:t>
+      </w:r>
+    </w:p>
+    <w:p>
+      <w:pPr>
+        <w:pStyle w:val="ListParagraph"/>
+        <w:numPr>
+          <w:ilvl w:val="0"/>
+          <w:numId w:val="6"/>
+        </w:numPr>
+        <w:jc w:val="both"/>
+      </w:pPr>
+      <w:r>
+        <w:t>Уровень размышлений</w:t>
+      </w:r>
+    </w:p>
+    <w:p>
+      <w:pPr>
+        <w:pStyle w:val="ListParagraph"/>
+        <w:numPr>
+          <w:ilvl w:val="0"/>
+          <w:numId w:val="6"/>
+        </w:numPr>
+        <w:jc w:val="both"/>
+      </w:pPr>
+      <w:r>
+        <w:t>Рефлексивный</w:t>
+      </w:r>
+    </w:p>
+    <w:p>
+      <w:pPr>
+        <w:pStyle w:val="ListParagraph"/>
+        <w:numPr>
+          <w:ilvl w:val="0"/>
+          <w:numId w:val="6"/>
+        </w:numPr>
+        <w:jc w:val="both"/>
+      </w:pPr>
+      <w:r>
+        <w:t>Само-рефлексивный</w:t>
+      </w:r>
+    </w:p>
+    <w:p>
+      <w:pPr>
+        <w:pStyle w:val="ListParagraph"/>
+        <w:numPr>
+          <w:ilvl w:val="0"/>
+          <w:numId w:val="6"/>
+        </w:numPr>
+        <w:jc w:val="both"/>
+      </w:pPr>
+      <w:r>
+        <w:t>Само сознательный</w:t>
+      </w:r>
+    </w:p>
+    <w:p>
+      <w:pPr>
+        <w:jc w:val="both"/>
+      </w:pPr>
+      <w:r>
+        <w:t>Первый уровень включает врожденные инстинкты, высшей уровень включает идеалы и персональные цели.</w:t>
+      </w:r>
+    </w:p>
+    <w:p>
+      <w:pPr>
+        <w:jc w:val="both"/>
+        <w:rPr>
+          <w:i/>
+        </w:rPr>
+      </w:pPr>
+      <w:r>
+        <w:rPr>
+          <w:i/>
+        </w:rPr>
+        <w:t>Реализация прототипа</w:t>
+      </w:r>
+    </w:p>
+    <w:p>
+      <w:pPr>
+        <w:jc w:val="both"/>
+      </w:pPr>
+      <w:r>
+        <w:t xml:space="preserve">В прототипе были реализованы </w:t>
+      </w:r>
+      <w:r>
+        <w:t>следующие критики, селекторы</w:t>
+      </w:r>
+      <w:r>
+        <w:t xml:space="preserve"> и Пут</w:t>
+      </w:r>
+      <w:r>
+        <w:t>и</w:t>
+      </w:r>
+      <w:r>
+        <w:t xml:space="preserve"> Мышления:</w:t>
+      </w:r>
+    </w:p>
+    <w:p>
+      <w:pPr>
+        <w:pStyle w:val="ListParagraph"/>
+        <w:numPr>
+          <w:ilvl w:val="0"/>
+          <w:numId w:val="8"/>
+        </w:numPr>
+        <w:jc w:val="both"/>
+        <w:rPr>
+          <w:lang w:val="en-US"/>
+        </w:rPr>
+      </w:pPr>
+      <w:r>
+        <w:t>Обработка</w:t>
+      </w:r>
+      <w:r>
+        <w:rPr>
+          <w:lang w:val="en-US"/>
+        </w:rPr>
+        <w:t xml:space="preserve"> </w:t>
+      </w:r>
+      <w:r>
+        <w:t>естественного</w:t>
+      </w:r>
+      <w:r>
+        <w:rPr>
+          <w:lang w:val="en-US"/>
+        </w:rPr>
+        <w:t xml:space="preserve"> </w:t>
+      </w:r>
+      <w:r>
+        <w:t>языка</w:t>
+      </w:r>
+      <w:r>
+        <w:rPr>
+          <w:lang w:val="en-US"/>
+        </w:rPr>
+        <w:t xml:space="preserve"> </w:t>
+      </w:r>
+    </w:p>
+    <w:p>
+      <w:pPr>
+        <w:pStyle w:val="ListParagraph"/>
+        <w:numPr>
+          <w:ilvl w:val="0"/>
+          <w:numId w:val="8"/>
+        </w:numPr>
+        <w:jc w:val="both"/>
+      </w:pPr>
+      <w:r>
+        <w:t>Классификатор проблем</w:t>
+      </w:r>
+    </w:p>
+    <w:p>
+      <w:pPr>
+        <w:pStyle w:val="ListParagraph"/>
+        <w:numPr>
+          <w:ilvl w:val="0"/>
+          <w:numId w:val="8"/>
+        </w:numPr>
+        <w:jc w:val="both"/>
+      </w:pPr>
+      <w:r>
+        <w:t>Симуляция</w:t>
+      </w:r>
+    </w:p>
+    <w:p>
+      <w:pPr>
+        <w:pStyle w:val="ListParagraph"/>
+        <w:numPr>
+          <w:ilvl w:val="0"/>
+          <w:numId w:val="8"/>
+        </w:numPr>
+        <w:jc w:val="both"/>
+      </w:pPr>
+      <w:proofErr w:type="spellStart"/>
+      <w:r>
+        <w:t>Реформуляция</w:t>
+      </w:r>
+      <w:proofErr w:type="spellEnd"/>
+    </w:p>
+    <w:p>
+      <w:pPr>
+        <w:pStyle w:val="ListParagraph"/>
+        <w:numPr>
+          <w:ilvl w:val="0"/>
+          <w:numId w:val="8"/>
+        </w:numPr>
+        <w:jc w:val="both"/>
+      </w:pPr>
+      <w:r>
+        <w:t>Корреляция</w:t>
+      </w:r>
+    </w:p>
+    <w:p>
+      <w:pPr>
+        <w:pStyle w:val="ListParagraph"/>
+        <w:numPr>
+          <w:ilvl w:val="0"/>
+          <w:numId w:val="8"/>
+        </w:numPr>
+        <w:jc w:val="both"/>
+      </w:pPr>
+      <w:r>
+        <w:t>Поиск решения</w:t>
+      </w:r>
+    </w:p>
+    <w:p>
+      <w:pPr>
+        <w:jc w:val="both"/>
+      </w:pPr>
+      <w:r>
+        <w:t>В прототипе были реализованы следующие пути Мышления:</w:t>
+      </w:r>
+    </w:p>
+    <w:p>
+      <w:pPr>
+        <w:pStyle w:val="ListParagraph"/>
+        <w:numPr>
+          <w:ilvl w:val="0"/>
+          <w:numId w:val="10"/>
+        </w:numPr>
+        <w:jc w:val="both"/>
+      </w:pPr>
+      <w:r>
+        <w:t>Обученный</w:t>
+      </w:r>
+    </w:p>
+    <w:p>
+      <w:pPr>
+        <w:pStyle w:val="ListParagraph"/>
+        <w:numPr>
+          <w:ilvl w:val="0"/>
+          <w:numId w:val="10"/>
+        </w:numPr>
+        <w:jc w:val="both"/>
+      </w:pPr>
+      <w:r>
+        <w:t>Уровень размышлений</w:t>
+      </w:r>
+    </w:p>
+    <w:p>
+      <w:pPr>
+        <w:pStyle w:val="ListParagraph"/>
+        <w:numPr>
+          <w:ilvl w:val="0"/>
+          <w:numId w:val="10"/>
+        </w:numPr>
+        <w:jc w:val="both"/>
+      </w:pPr>
+      <w:r>
+        <w:t>Рефлексивный</w:t>
+      </w:r>
+    </w:p>
+    <w:p>
+      <w:pPr>
+        <w:pStyle w:val="ListParagraph"/>
+        <w:numPr>
+          <w:ilvl w:val="0"/>
+          <w:numId w:val="10"/>
+        </w:numPr>
+        <w:jc w:val="both"/>
+      </w:pPr>
+      <w:r>
+        <w:t>Само рефлексивный</w:t>
+      </w:r>
+    </w:p>
+    <w:p>
+      <w:pPr>
+        <w:pStyle w:val="ListParagraph"/>
+        <w:numPr>
+          <w:ilvl w:val="0"/>
+          <w:numId w:val="10"/>
+        </w:numPr>
+        <w:jc w:val="both"/>
+      </w:pPr>
+      <w:r>
+        <w:t>Само сознательный</w:t>
+      </w:r>
+    </w:p>
+    <w:p>
+      <w:pPr>
+        <w:jc w:val="both"/>
+      </w:pPr>
+      <w:r>
+        <w:t>Инстинктивный уровень планируется использовать в будущем для обработки автоматически сгенерированных инцидентов.</w:t>
+      </w:r>
+    </w:p>
+    <w:p>
+      <w:pPr>
+        <w:jc w:val="both"/>
+        <w:rPr>
+          <w:i/>
+        </w:rPr>
+      </w:pPr>
+      <w:r>
+        <w:rPr>
+          <w:i/>
+        </w:rPr>
+        <w:t>Основной цикл мышления</w:t>
+      </w:r>
+    </w:p>
+    <w:p>
+      <w:pPr>
+        <w:jc w:val="both"/>
+      </w:pPr>
+      <w:r>
+        <w:t>Основной идей решения является быстрое переключение система от одного метода решения к другому методы.</w:t>
+      </w:r>
+    </w:p>
+    <w:p>
+      <w:pPr>
+        <w:jc w:val="both"/>
+      </w:pPr>
+      <w:r>
+        <w:lastRenderedPageBreak/>
+        <w:t>Вот почему архитектура приложения организована следующем образом. Когда система получает внешний запрос, иными словами «сталкивается с проблемой» она выбирает необходимые ей знания о типе проблемы и подходящий Путь мышления. Кроме того, система может обрабатывать проблемы, связанные с ее внутренними активностями. Текущая архитектура включает рефлексивные уровни между всеми уровнями системы:</w:t>
+      </w:r>
+    </w:p>
+    <w:p>
+      <w:pPr>
+        <w:pStyle w:val="ListParagraph"/>
+        <w:numPr>
+          <w:ilvl w:val="0"/>
+          <w:numId w:val="11"/>
+        </w:numPr>
+        <w:jc w:val="both"/>
+      </w:pPr>
+      <w:r>
+        <w:t>Рефлексивный-суждение</w:t>
+      </w:r>
+      <w:r>
+        <w:t xml:space="preserve"> о текущей задачей: дошли ли мы до промежуточный цели или же приблизились к основной</w:t>
+      </w:r>
+    </w:p>
+    <w:p>
+      <w:pPr>
+        <w:pStyle w:val="ListParagraph"/>
+        <w:numPr>
+          <w:ilvl w:val="0"/>
+          <w:numId w:val="11"/>
+        </w:numPr>
+        <w:jc w:val="both"/>
+      </w:pPr>
+      <w:r>
+        <w:t xml:space="preserve">Само рефлексивный </w:t>
+      </w:r>
+      <w:r>
+        <w:t>–</w:t>
+      </w:r>
+      <w:r>
+        <w:t xml:space="preserve"> </w:t>
+      </w:r>
+      <w:r>
+        <w:t>суждение о текущей задаче в рамках общего состояния текущей задачи: ресурсов, времени и т.д.</w:t>
+      </w:r>
+    </w:p>
+    <w:p>
+      <w:pPr>
+        <w:pStyle w:val="ListParagraph"/>
+        <w:numPr>
+          <w:ilvl w:val="0"/>
+          <w:numId w:val="11"/>
+        </w:numPr>
+        <w:jc w:val="both"/>
+      </w:pPr>
+      <w:r>
+        <w:t>Само –сознательный – суждение о текущей задаче в рамках глобальных состояний системы: ее общего состояния и т.д.</w:t>
+      </w:r>
+    </w:p>
+    <w:p>
+      <w:pPr>
+        <w:jc w:val="both"/>
+      </w:pPr>
+      <w:r>
+        <w:t>Примерный сценарий работы может быть таким:</w:t>
+      </w:r>
+    </w:p>
+    <w:p>
+      <w:pPr>
+        <w:pStyle w:val="ListParagraph"/>
+        <w:numPr>
+          <w:ilvl w:val="0"/>
+          <w:numId w:val="12"/>
+        </w:numPr>
+        <w:jc w:val="both"/>
+      </w:pPr>
+      <w:r>
+        <w:t>Началась обработка входящий заявки</w:t>
+      </w:r>
+    </w:p>
+    <w:p>
+      <w:pPr>
+        <w:pStyle w:val="ListParagraph"/>
+        <w:numPr>
+          <w:ilvl w:val="0"/>
+          <w:numId w:val="12"/>
+        </w:numPr>
+        <w:jc w:val="both"/>
+      </w:pPr>
+      <w:r>
+        <w:t>Активируются подходящие критики и возвращает селектор</w:t>
+      </w:r>
+    </w:p>
+    <w:p>
+      <w:pPr>
+        <w:pStyle w:val="ListParagraph"/>
+        <w:numPr>
+          <w:ilvl w:val="0"/>
+          <w:numId w:val="12"/>
+        </w:numPr>
+        <w:jc w:val="both"/>
+      </w:pPr>
+      <w:r>
+        <w:t>Селектор возвращает необходимый Путь Мышления</w:t>
+      </w:r>
+    </w:p>
+    <w:p>
+      <w:pPr>
+        <w:pStyle w:val="ListParagraph"/>
+        <w:numPr>
+          <w:ilvl w:val="0"/>
+          <w:numId w:val="12"/>
+        </w:numPr>
+        <w:jc w:val="both"/>
+      </w:pPr>
+      <w:r>
+        <w:t>Путь мышления модифицирует текущий контекст краткосрочной памяти</w:t>
+      </w:r>
+    </w:p>
+    <w:p>
+      <w:pPr>
+        <w:pStyle w:val="ListParagraph"/>
+        <w:numPr>
+          <w:ilvl w:val="0"/>
+          <w:numId w:val="12"/>
+        </w:numPr>
+        <w:jc w:val="both"/>
+      </w:pPr>
+      <w:r>
+        <w:t>Процесс повторяется, пока не будет достигнута цель (найдено решение)</w:t>
+      </w:r>
+    </w:p>
+    <w:p>
+      <w:pPr>
+        <w:jc w:val="both"/>
+      </w:pPr>
+      <w:r>
+        <w:t xml:space="preserve">Пути мышления активируются параллельно, подобно человеческому специалисту. </w:t>
+      </w:r>
+    </w:p>
+    <w:p>
+      <w:pPr>
+        <w:jc w:val="both"/>
+        <w:rPr>
+          <w:i/>
+        </w:rPr>
+      </w:pPr>
+      <w:r>
+        <w:rPr>
+          <w:i/>
+        </w:rPr>
+        <w:t>Краткосрочная и долгосрочная память</w:t>
+      </w:r>
+    </w:p>
+    <w:p>
+      <w:pPr>
+        <w:jc w:val="both"/>
+      </w:pPr>
+      <w:r>
+        <w:t>Пути Мышления работают с краткосрочной памятью и модифицируют данные в ней. После успешной обработки память переписывается в долгосрочную и сохраняется уже на жестком диске.</w:t>
+      </w:r>
+      <w:r>
+        <w:t xml:space="preserve"> Иными словами, краткосрочная память хранится в оперативной памяти, долгосрочная же хранится на постоянно запоминающем устройстве.</w:t>
+      </w:r>
+    </w:p>
+    <w:p>
+      <w:pPr>
+        <w:jc w:val="both"/>
+        <w:rPr>
+          <w:i/>
+        </w:rPr>
+      </w:pPr>
+      <w:r>
+        <w:rPr>
+          <w:i/>
+        </w:rPr>
+        <w:t>Доменная модель</w:t>
+      </w:r>
+    </w:p>
+    <w:p>
+      <w:pPr>
+        <w:jc w:val="both"/>
+      </w:pPr>
+      <w:r>
+        <w:t xml:space="preserve">Доменная модель описывает знания текущие знания и содержит: решения, проблемы, пути мышления, критики, селекторы, рецепты решения и т.д. Таким образом критики, селекторы, пути мышления также являются «приобретенными знаниями». </w:t>
+      </w:r>
+    </w:p>
+    <w:p>
+      <w:pPr>
+        <w:jc w:val="both"/>
+        <w:rPr>
+          <w:i/>
+        </w:rPr>
+      </w:pPr>
+      <w:r>
+        <w:rPr>
+          <w:i/>
+        </w:rPr>
+        <w:t>Описание уровней мышления, реализованных в п</w:t>
+      </w:r>
+      <w:r>
+        <w:rPr>
+          <w:i/>
+        </w:rPr>
+        <w:t>рото</w:t>
+      </w:r>
+      <w:r>
+        <w:rPr>
+          <w:i/>
+        </w:rPr>
+        <w:t>типе</w:t>
+      </w:r>
+    </w:p>
+    <w:p>
+      <w:pPr>
+        <w:jc w:val="both"/>
+      </w:pPr>
+      <w:r>
+        <w:t>Обученный</w:t>
+      </w:r>
+    </w:p>
+    <w:p>
+      <w:pPr>
+        <w:jc w:val="both"/>
+      </w:pPr>
+      <w:r>
+        <w:t>Содержит</w:t>
+      </w:r>
+      <w:r>
+        <w:t xml:space="preserve"> </w:t>
+      </w:r>
+      <w:r>
+        <w:t>Менеджер</w:t>
+      </w:r>
+      <w:r>
+        <w:t xml:space="preserve"> </w:t>
+      </w:r>
+      <w:r>
+        <w:t>процессов</w:t>
+      </w:r>
+      <w:r>
+        <w:t xml:space="preserve">. </w:t>
+      </w:r>
+      <w:r>
+        <w:t>Этот менеджер активирует несколько Способов Мышления, чтобы совершить предварительную обработку входящей информации. Цель данного критика создать семантическую сеть инцидента. Он активирует следующие пути мышления:</w:t>
+      </w:r>
+    </w:p>
+    <w:p>
+      <w:pPr>
+        <w:pStyle w:val="ListParagraph"/>
+        <w:numPr>
+          <w:ilvl w:val="0"/>
+          <w:numId w:val="13"/>
+        </w:numPr>
+        <w:jc w:val="both"/>
+      </w:pPr>
+      <w:r>
+        <w:t>Коррекция орфографии</w:t>
+      </w:r>
+    </w:p>
+    <w:p>
+      <w:pPr>
+        <w:pStyle w:val="ListParagraph"/>
+        <w:numPr>
+          <w:ilvl w:val="0"/>
+          <w:numId w:val="13"/>
+        </w:numPr>
+        <w:jc w:val="both"/>
+      </w:pPr>
+      <w:r>
+        <w:t>Поиск синонимов (поиск синонимов слова)</w:t>
+      </w:r>
+    </w:p>
+    <w:p>
+      <w:pPr>
+        <w:pStyle w:val="ListParagraph"/>
+        <w:numPr>
+          <w:ilvl w:val="0"/>
+          <w:numId w:val="13"/>
+        </w:numPr>
+        <w:jc w:val="both"/>
+      </w:pPr>
+      <w:r>
+        <w:t>Аннотация (по словам и из синонимам ищутся концепции внутри Базы Знаний)</w:t>
+      </w:r>
+    </w:p>
+    <w:p>
+      <w:pPr>
+        <w:jc w:val="both"/>
+        <w:rPr>
+          <w:lang w:val="en-US"/>
+        </w:rPr>
+      </w:pPr>
+      <w:proofErr w:type="spellStart"/>
+      <w:proofErr w:type="gramStart"/>
+      <w:r>
+        <w:rPr>
+          <w:lang w:val="en-US"/>
+        </w:rPr>
+        <w:t>nding</w:t>
+      </w:r>
+      <w:proofErr w:type="spellEnd"/>
+      <w:proofErr w:type="gramEnd"/>
+      <w:r>
+        <w:rPr>
+          <w:lang w:val="en-US"/>
+        </w:rPr>
+        <w:t xml:space="preserve"> existing concepts in Knowledge Base</w:t>
+      </w:r>
+    </w:p>
+    <w:p>
+      <w:pPr>
+        <w:jc w:val="both"/>
+      </w:pPr>
+      <w:r>
+        <w:t>Мышление</w:t>
+      </w:r>
+    </w:p>
+    <w:p>
+      <w:pPr>
+        <w:jc w:val="both"/>
+      </w:pPr>
+      <w:r>
+        <w:t>На данном уровне происходит классификация проблемы, согласно существующем категориям. Например,</w:t>
+      </w:r>
+    </w:p>
+    <w:p>
+      <w:pPr>
+        <w:pStyle w:val="ListParagraph"/>
+        <w:numPr>
+          <w:ilvl w:val="0"/>
+          <w:numId w:val="14"/>
+        </w:numPr>
+        <w:jc w:val="both"/>
+      </w:pPr>
+      <w:r>
+        <w:t>Прямые инструкции – содержит прямые инструкции к действиям</w:t>
+      </w:r>
+    </w:p>
+    <w:p>
+      <w:pPr>
+        <w:pStyle w:val="ListParagraph"/>
+        <w:numPr>
+          <w:ilvl w:val="0"/>
+          <w:numId w:val="14"/>
+        </w:numPr>
+        <w:jc w:val="both"/>
+      </w:pPr>
+      <w:r>
+        <w:lastRenderedPageBreak/>
+        <w:t>Проблема с желаемым состоянием – содержит описание текущий ситуации и желание пользователя как должно быть</w:t>
+      </w:r>
+    </w:p>
+    <w:p>
+      <w:pPr>
+        <w:jc w:val="both"/>
+      </w:pPr>
+      <w:r>
+        <w:t>Рефлексивный</w:t>
+      </w:r>
+    </w:p>
+    <w:p>
+      <w:pPr>
+        <w:jc w:val="both"/>
+      </w:pPr>
+      <w:r>
+        <w:t xml:space="preserve">На данном уровне система выставляет цели и следит за контролем времени исполнения задачи. </w:t>
+      </w:r>
+      <w:r>
+        <w:rPr>
+          <w:b/>
+        </w:rPr>
+        <w:t>Менеджер целей</w:t>
+      </w:r>
+      <w:r>
+        <w:t>. Осуществляет постановку целей. Основная цель «Помочь пользователю»</w:t>
+      </w:r>
+    </w:p>
+    <w:p>
+      <w:pPr>
+        <w:pStyle w:val="ListParagraph"/>
+        <w:numPr>
+          <w:ilvl w:val="0"/>
+          <w:numId w:val="15"/>
+        </w:numPr>
+        <w:jc w:val="both"/>
+      </w:pPr>
+      <w:r>
+        <w:t>Помочь пользователю</w:t>
+      </w:r>
+      <w:r>
+        <w:tab/>
+      </w:r>
+    </w:p>
+    <w:p>
+      <w:pPr>
+        <w:pStyle w:val="ListParagraph"/>
+        <w:numPr>
+          <w:ilvl w:val="1"/>
+          <w:numId w:val="15"/>
+        </w:numPr>
+        <w:jc w:val="both"/>
+      </w:pPr>
+      <w:r>
+        <w:t>Решить инцидент</w:t>
+      </w:r>
+    </w:p>
+    <w:p>
+      <w:pPr>
+        <w:pStyle w:val="ListParagraph"/>
+        <w:numPr>
+          <w:ilvl w:val="1"/>
+          <w:numId w:val="15"/>
+        </w:numPr>
+        <w:jc w:val="both"/>
+      </w:pPr>
+      <w:r>
+        <w:t>Понять тип инцидента</w:t>
+      </w:r>
+    </w:p>
+    <w:p>
+      <w:pPr>
+        <w:pStyle w:val="ListParagraph"/>
+        <w:numPr>
+          <w:ilvl w:val="1"/>
+          <w:numId w:val="15"/>
+        </w:numPr>
+        <w:jc w:val="both"/>
+      </w:pPr>
+      <w:r>
+        <w:t>Смоделировать инструкции действий</w:t>
+      </w:r>
+    </w:p>
+    <w:p>
+      <w:pPr>
+        <w:jc w:val="both"/>
+      </w:pPr>
+      <w:r>
+        <w:t xml:space="preserve">Само </w:t>
+      </w:r>
+      <w:proofErr w:type="spellStart"/>
+      <w:r>
+        <w:t>рефлексиный</w:t>
+      </w:r>
+      <w:proofErr w:type="spellEnd"/>
+    </w:p>
+    <w:p>
+      <w:pPr>
+        <w:jc w:val="both"/>
+      </w:pPr>
+      <w:r>
+        <w:t>На данном уровне система контролирует следующие действия: инициализирует краткосрочную память, включает таймер, ведет коммуникацию с пользователям по средствам менеджера коммуникаций.</w:t>
+      </w:r>
+    </w:p>
+    <w:p>
+      <w:pPr>
+        <w:jc w:val="both"/>
+      </w:pPr>
+      <w:r>
+        <w:rPr>
+          <w:b/>
+        </w:rPr>
+        <w:t>Менеджер Коммуникаций</w:t>
+      </w:r>
+      <w:r>
+        <w:rPr>
+          <w:b/>
+        </w:rPr>
+        <w:t xml:space="preserve">. </w:t>
+      </w:r>
+      <w:r>
+        <w:t>Используется</w:t>
+      </w:r>
+      <w:r>
+        <w:t>, если системы столкнулась с проблемой, которую не может решить без пользователя.</w:t>
+      </w:r>
+    </w:p>
+    <w:p>
+      <w:pPr>
+        <w:jc w:val="both"/>
+      </w:pPr>
+      <w:r>
+        <w:t>Само сознательный</w:t>
+      </w:r>
+    </w:p>
+    <w:p>
+      <w:pPr>
+        <w:jc w:val="both"/>
+      </w:pPr>
+      <w:r>
+        <w:t>Это вершина уровней. На нем выставляется общий эмоциональный статус системы.</w:t>
+      </w:r>
+    </w:p>
+    <w:p>
+      <w:pPr>
+        <w:jc w:val="both"/>
+        <w:rPr>
+          <w:i/>
+        </w:rPr>
+      </w:pPr>
+      <w:r>
+        <w:rPr>
+          <w:i/>
+        </w:rPr>
+        <w:t>Тренинг</w:t>
+      </w:r>
+    </w:p>
+    <w:p>
+      <w:pPr>
+        <w:jc w:val="both"/>
+      </w:pPr>
+      <w:r>
+        <w:t>На начальном этапе системы содержит базовые концепции:</w:t>
+      </w:r>
+    </w:p>
+    <w:p>
+      <w:pPr>
+        <w:pStyle w:val="ListParagraph"/>
+        <w:numPr>
+          <w:ilvl w:val="0"/>
+          <w:numId w:val="15"/>
+        </w:numPr>
+        <w:jc w:val="both"/>
+      </w:pPr>
+      <w:r>
+        <w:t>Объект</w:t>
+      </w:r>
+    </w:p>
+    <w:p>
+      <w:pPr>
+        <w:pStyle w:val="ListParagraph"/>
+        <w:numPr>
+          <w:ilvl w:val="0"/>
+          <w:numId w:val="15"/>
+        </w:numPr>
+        <w:jc w:val="both"/>
+      </w:pPr>
+      <w:r>
+        <w:t>Действие</w:t>
+      </w:r>
+    </w:p>
+    <w:p>
+      <w:pPr>
+        <w:pStyle w:val="ListParagraph"/>
+        <w:numPr>
+          <w:ilvl w:val="0"/>
+          <w:numId w:val="15"/>
+        </w:numPr>
+        <w:jc w:val="both"/>
+      </w:pPr>
+      <w:r>
+        <w:t>Форма вежливости – тип объектов необходим для корректирования семантического разбора.</w:t>
+      </w:r>
+    </w:p>
+    <w:p>
+      <w:pPr>
+        <w:jc w:val="both"/>
+        <w:rPr>
+          <w:i/>
+        </w:rPr>
+      </w:pPr>
+      <w:r>
+        <w:rPr>
+          <w:i/>
+        </w:rPr>
+        <w:t>Выводы</w:t>
+      </w:r>
+    </w:p>
+    <w:p>
+      <w:pPr>
+        <w:jc w:val="both"/>
+      </w:pPr>
+      <w:r>
+        <w:t xml:space="preserve">Основной задачей работы было создание </w:t>
+      </w:r>
+      <w:proofErr w:type="spellStart"/>
+      <w:r>
+        <w:t>фреймворка</w:t>
+      </w:r>
+      <w:proofErr w:type="spellEnd"/>
+      <w:r>
+        <w:t xml:space="preserve"> (системы) для демонстрации приложения модели Мышления </w:t>
+      </w:r>
+      <w:proofErr w:type="spellStart"/>
+      <w:r>
+        <w:t>Марвина</w:t>
+      </w:r>
+      <w:proofErr w:type="spellEnd"/>
+      <w:r>
+        <w:t xml:space="preserve"> </w:t>
+      </w:r>
+      <w:proofErr w:type="spellStart"/>
+      <w:r>
+        <w:t>Мински</w:t>
+      </w:r>
+      <w:proofErr w:type="spellEnd"/>
+      <w:r>
+        <w:t>. По результатам удалось достичь 61% успешно обработанных входящих задач.</w:t>
+      </w:r>
+    </w:p>
+    <w:p>
+      <w:pPr>
+        <w:jc w:val="both"/>
+      </w:pPr>
+    </w:p>
+    <w:p>
+      <w:pPr>
+        <w:jc w:val="both"/>
+        <w:rPr>
+          <w:lang w:val="en-US"/>
+        </w:rPr>
+      </w:pPr>
+      <w:r>
+        <w:t>Список</w:t>
+      </w:r>
+      <w:r>
+        <w:rPr>
+          <w:lang w:val="en-US"/>
+        </w:rPr>
+        <w:t xml:space="preserve"> </w:t>
+      </w:r>
+      <w:r>
+        <w:t>литературы</w:t>
+      </w:r>
+    </w:p>
+    <w:p>
+      <w:pPr>
+        <w:pStyle w:val="ListParagraph"/>
+        <w:numPr>
+          <w:ilvl w:val="0"/>
+          <w:numId w:val="17"/>
+        </w:numPr>
+        <w:jc w:val="both"/>
+        <w:rPr>
+          <w:lang w:val="en-US"/>
+        </w:rPr>
+      </w:pPr>
+      <w:r>
+        <w:rPr>
+          <w:lang w:val="en-US"/>
+        </w:rPr>
+        <w:t xml:space="preserve">Liu H., Lieberman H.: </w:t>
+      </w:r>
+      <w:proofErr w:type="spellStart"/>
+      <w:r>
+        <w:rPr>
+          <w:lang w:val="en-US"/>
+        </w:rPr>
+        <w:t>Metafor</w:t>
+      </w:r>
+      <w:proofErr w:type="spellEnd"/>
+      <w:r>
+        <w:rPr>
+          <w:lang w:val="en-US"/>
+        </w:rPr>
+        <w:t>: Visualizing Stories as Code. Cambridge, MIT Media Laboratory (2005).</w:t>
+      </w:r>
+    </w:p>
+    <w:p>
+      <w:pPr>
+        <w:pStyle w:val="ListParagraph"/>
+        <w:numPr>
+          <w:ilvl w:val="0"/>
+          <w:numId w:val="17"/>
+        </w:numPr>
+        <w:jc w:val="both"/>
+        <w:rPr>
+          <w:lang w:val="en-US"/>
+        </w:rPr>
+      </w:pPr>
+      <w:proofErr w:type="spellStart"/>
+      <w:r>
+        <w:rPr>
+          <w:lang w:val="en-US"/>
+        </w:rPr>
+        <w:t>Russel</w:t>
+      </w:r>
+      <w:proofErr w:type="spellEnd"/>
+      <w:r>
+        <w:rPr>
+          <w:lang w:val="en-US"/>
+        </w:rPr>
+        <w:t xml:space="preserve"> S., </w:t>
+      </w:r>
+      <w:proofErr w:type="spellStart"/>
+      <w:r>
+        <w:rPr>
+          <w:lang w:val="en-US"/>
+        </w:rPr>
+        <w:t>Norvig</w:t>
+      </w:r>
+      <w:proofErr w:type="spellEnd"/>
+      <w:r>
+        <w:rPr>
+          <w:lang w:val="en-US"/>
+        </w:rPr>
+        <w:t xml:space="preserve"> P.: </w:t>
+      </w:r>
+      <w:proofErr w:type="spellStart"/>
+      <w:r>
+        <w:rPr>
+          <w:lang w:val="en-US"/>
+        </w:rPr>
+        <w:t>Articial</w:t>
+      </w:r>
+      <w:proofErr w:type="spellEnd"/>
+      <w:r>
+        <w:rPr>
+          <w:lang w:val="en-US"/>
+        </w:rPr>
+        <w:t xml:space="preserve"> Intelligence. A Modern approach. Pearson (2010).</w:t>
+      </w:r>
+    </w:p>
+    <w:p>
+      <w:pPr>
+        <w:pStyle w:val="ListParagraph"/>
+        <w:numPr>
+          <w:ilvl w:val="0"/>
+          <w:numId w:val="17"/>
+        </w:numPr>
+        <w:jc w:val="both"/>
+        <w:rPr>
+          <w:lang w:val="en-US"/>
+        </w:rPr>
+      </w:pPr>
+      <w:proofErr w:type="spellStart"/>
+      <w:r>
+        <w:rPr>
+          <w:lang w:val="en-US"/>
+        </w:rPr>
+        <w:t>Minsky</w:t>
+      </w:r>
+      <w:proofErr w:type="spellEnd"/>
+      <w:r>
+        <w:rPr>
+          <w:lang w:val="en-US"/>
+        </w:rPr>
+        <w:t xml:space="preserve"> M</w:t>
       </w:r>
       <w:bookmarkStart w:id="0" w:name="_GoBack"/>
       <w:bookmarkEnd w:id="0"/>
       <w:r>
-        <w:t xml:space="preserve">аботку запросов. Таким образом можно избежать зависание системы в одном пути решения и гарантировать поиск наиболее оптимального </w:t>
-      </w:r>
-      <w:r>
-        <w:t>решения.</w:t>
-      </w:r>
-    </w:p>
-    <w:p>
-      <w:pPr>
-        <w:jc w:val="both"/>
-      </w:pPr>
-      <w:r>
-        <w:t xml:space="preserve">Пример 1. Если проблема сгенерирована автоматически, система должна обработать ее согласна инструкциям из книги А. </w:t>
-      </w:r>
-    </w:p>
-    <w:p>
-      <w:pPr>
-        <w:jc w:val="both"/>
-      </w:pPr>
-      <w:r>
-        <w:t>Пример 2. Если описание проблемы уже есть в Базе Знаний, то можно использовать путь Адаптации (2), чтобы решить данную проблему.</w:t>
-      </w:r>
-    </w:p>
-    <w:p>
-      <w:pPr>
-        <w:jc w:val="both"/>
-      </w:pPr>
-      <w:r>
-        <w:t>С точки зрения программной архитектуры путь мышления проводит работу над данными в текущем контексте.</w:t>
-      </w:r>
-    </w:p>
-    <w:p>
-      <w:pPr>
-        <w:jc w:val="both"/>
-        <w:rPr>
-          <w:i/>
-        </w:rPr>
-      </w:pPr>
-      <w:r>
-        <w:rPr>
-          <w:i/>
-        </w:rPr>
-        <w:t>Уровни мышления</w:t>
-      </w:r>
-    </w:p>
-    <w:p>
-      <w:pPr>
-        <w:jc w:val="both"/>
         <w:rPr>
           <w:lang w:val="en-US"/>
         </w:rPr>
-      </w:pPr>
-      <w:proofErr w:type="spellStart"/>
-      <w:r>
-        <w:t>Мински</w:t>
-      </w:r>
-      <w:proofErr w:type="spellEnd"/>
-      <w:r>
-        <w:t xml:space="preserve"> предложил 6-ти уровневую модель. Каждый уровень мышления имеет свою функцию. Каждый</w:t>
-      </w:r>
-      <w:r>
-        <w:rPr>
-          <w:lang w:val="en-US"/>
-        </w:rPr>
-        <w:t xml:space="preserve"> </w:t>
-      </w:r>
-      <w:r>
-        <w:t>следующий</w:t>
-      </w:r>
-      <w:r>
-        <w:rPr>
-          <w:lang w:val="en-US"/>
-        </w:rPr>
-        <w:t xml:space="preserve"> </w:t>
-      </w:r>
-      <w:r>
-        <w:t>уровень</w:t>
-      </w:r>
-      <w:r>
-        <w:rPr>
-          <w:lang w:val="en-US"/>
-        </w:rPr>
-        <w:t xml:space="preserve"> </w:t>
-      </w:r>
-      <w:r>
-        <w:t>имеет</w:t>
-      </w:r>
-      <w:r>
-        <w:rPr>
-          <w:lang w:val="en-US"/>
-        </w:rPr>
-        <w:t xml:space="preserve"> </w:t>
-      </w:r>
-      <w:r>
-        <w:t>более</w:t>
-      </w:r>
-      <w:r>
-        <w:rPr>
-          <w:lang w:val="en-US"/>
-        </w:rPr>
-        <w:t xml:space="preserve"> </w:t>
-      </w:r>
-      <w:r>
-        <w:t>сложную</w:t>
-      </w:r>
-      <w:r>
-        <w:rPr>
-          <w:lang w:val="en-US"/>
-        </w:rPr>
-        <w:t xml:space="preserve"> </w:t>
-      </w:r>
-      <w:r>
-        <w:t>функцию</w:t>
-      </w:r>
-      <w:r>
-        <w:rPr>
-          <w:lang w:val="en-US"/>
-        </w:rPr>
-        <w:t>.</w:t>
-      </w:r>
-    </w:p>
-    <w:p>
-      <w:pPr>
-        <w:pStyle w:val="ListParagraph"/>
-        <w:numPr>
-          <w:ilvl w:val="0"/>
-          <w:numId w:val="6"/>
-        </w:numPr>
-        <w:jc w:val="both"/>
-        <w:rPr>
-          <w:lang w:val="en-US"/>
-        </w:rPr>
-      </w:pPr>
-      <w:r>
-        <w:t>Инстинктивный</w:t>
-      </w:r>
-    </w:p>
-    <w:p>
-      <w:pPr>
-        <w:pStyle w:val="ListParagraph"/>
-        <w:numPr>
-          <w:ilvl w:val="0"/>
-          <w:numId w:val="6"/>
-        </w:numPr>
-        <w:jc w:val="both"/>
-      </w:pPr>
-      <w:r>
-        <w:t>Обученный</w:t>
-      </w:r>
-    </w:p>
-    <w:p>
-      <w:pPr>
-        <w:pStyle w:val="ListParagraph"/>
-        <w:numPr>
-          <w:ilvl w:val="0"/>
-          <w:numId w:val="6"/>
-        </w:numPr>
-        <w:jc w:val="both"/>
-      </w:pPr>
-      <w:r>
-        <w:t>Уровень размышлений</w:t>
-      </w:r>
-    </w:p>
-    <w:p>
-      <w:pPr>
-        <w:pStyle w:val="ListParagraph"/>
-        <w:numPr>
-          <w:ilvl w:val="0"/>
-          <w:numId w:val="6"/>
-        </w:numPr>
-        <w:jc w:val="both"/>
-      </w:pPr>
-      <w:r>
-        <w:t>Рефлексивный</w:t>
-      </w:r>
-    </w:p>
-    <w:p>
-      <w:pPr>
-        <w:pStyle w:val="ListParagraph"/>
-        <w:numPr>
-          <w:ilvl w:val="0"/>
-          <w:numId w:val="6"/>
-        </w:numPr>
-        <w:jc w:val="both"/>
-      </w:pPr>
-      <w:r>
-        <w:t>Само-рефлексивный</w:t>
-      </w:r>
-    </w:p>
-    <w:p>
-      <w:pPr>
-        <w:pStyle w:val="ListParagraph"/>
-        <w:numPr>
-          <w:ilvl w:val="0"/>
-          <w:numId w:val="6"/>
-        </w:numPr>
-        <w:jc w:val="both"/>
-      </w:pPr>
-      <w:r>
-        <w:t>Само сознательный</w:t>
-      </w:r>
-    </w:p>
-    <w:p>
-      <w:pPr>
-        <w:jc w:val="both"/>
-      </w:pPr>
-      <w:r>
-        <w:t>Первый уровень включает врожденные инстинкты, высшей уровень включает идеалы и персональные цели.</w:t>
-      </w:r>
-    </w:p>
-    <w:p>
-      <w:pPr>
-        <w:jc w:val="both"/>
-        <w:rPr>
-          <w:i/>
-        </w:rPr>
-      </w:pPr>
-      <w:r>
-        <w:rPr>
-          <w:i/>
-        </w:rPr>
-        <w:t>Реализация прототипа</w:t>
-      </w:r>
-    </w:p>
-    <w:p>
-      <w:pPr>
-        <w:jc w:val="both"/>
-      </w:pPr>
-      <w:r>
-        <w:t xml:space="preserve">В прототипе были реализованы </w:t>
-      </w:r>
-      <w:r>
-        <w:t>следующие критики, селекторы</w:t>
-      </w:r>
-      <w:r>
-        <w:t xml:space="preserve"> и Пут</w:t>
-      </w:r>
-      <w:r>
-        <w:t>и</w:t>
-      </w:r>
-      <w:r>
-        <w:t xml:space="preserve"> Мышления:</w:t>
-      </w:r>
-    </w:p>
-    <w:p>
-      <w:pPr>
-        <w:pStyle w:val="ListParagraph"/>
-        <w:numPr>
-          <w:ilvl w:val="0"/>
-          <w:numId w:val="8"/>
-        </w:numPr>
-        <w:jc w:val="both"/>
-        <w:rPr>
-          <w:lang w:val="en-US"/>
-        </w:rPr>
-      </w:pPr>
-      <w:r>
-        <w:t>Обработка</w:t>
-      </w:r>
-      <w:r>
-        <w:rPr>
-          <w:lang w:val="en-US"/>
-        </w:rPr>
-        <w:t xml:space="preserve"> </w:t>
-      </w:r>
-      <w:r>
-        <w:t>естественного</w:t>
-      </w:r>
-      <w:r>
-        <w:rPr>
-          <w:lang w:val="en-US"/>
-        </w:rPr>
-        <w:t xml:space="preserve"> </w:t>
-      </w:r>
-      <w:r>
-        <w:t>языка</w:t>
-      </w:r>
-      <w:r>
-        <w:rPr>
-          <w:lang w:val="en-US"/>
-        </w:rPr>
-        <w:t xml:space="preserve"> </w:t>
-      </w:r>
-    </w:p>
-    <w:p>
-      <w:pPr>
-        <w:pStyle w:val="ListParagraph"/>
-        <w:numPr>
-          <w:ilvl w:val="0"/>
-          <w:numId w:val="8"/>
-        </w:numPr>
-        <w:jc w:val="both"/>
-      </w:pPr>
-      <w:r>
-        <w:t>Классификатор проблем</w:t>
-      </w:r>
-    </w:p>
-    <w:p>
-      <w:pPr>
-        <w:pStyle w:val="ListParagraph"/>
-        <w:numPr>
-          <w:ilvl w:val="0"/>
-          <w:numId w:val="8"/>
-        </w:numPr>
-        <w:jc w:val="both"/>
-      </w:pPr>
-      <w:r>
-        <w:t>Симуляция</w:t>
-      </w:r>
-    </w:p>
-    <w:p>
-      <w:pPr>
-        <w:pStyle w:val="ListParagraph"/>
-        <w:numPr>
-          <w:ilvl w:val="0"/>
-          <w:numId w:val="8"/>
-        </w:numPr>
-        <w:jc w:val="both"/>
-      </w:pPr>
-      <w:proofErr w:type="spellStart"/>
-      <w:r>
-        <w:t>Реформуляция</w:t>
-      </w:r>
-      <w:proofErr w:type="spellEnd"/>
-    </w:p>
-    <w:p>
-      <w:pPr>
-        <w:pStyle w:val="ListParagraph"/>
-        <w:numPr>
-          <w:ilvl w:val="0"/>
-          <w:numId w:val="8"/>
-        </w:numPr>
-        <w:jc w:val="both"/>
-      </w:pPr>
-      <w:r>
-        <w:t>Корреляция</w:t>
-      </w:r>
-    </w:p>
-    <w:p>
-      <w:pPr>
-        <w:pStyle w:val="ListParagraph"/>
-        <w:numPr>
-          <w:ilvl w:val="0"/>
-          <w:numId w:val="8"/>
-        </w:numPr>
-        <w:jc w:val="both"/>
-      </w:pPr>
-      <w:r>
-        <w:t>Поиск решения</w:t>
-      </w:r>
-    </w:p>
-    <w:p>
-      <w:pPr>
-        <w:jc w:val="both"/>
-      </w:pPr>
-      <w:r>
-        <w:t>В прототипе были реализованы следующие пути Мышления:</w:t>
-      </w:r>
-    </w:p>
-    <w:p>
-      <w:pPr>
-        <w:pStyle w:val="ListParagraph"/>
-        <w:numPr>
-          <w:ilvl w:val="0"/>
-          <w:numId w:val="10"/>
-        </w:numPr>
-        <w:jc w:val="both"/>
-      </w:pPr>
-      <w:r>
-        <w:t>Обученный</w:t>
-      </w:r>
-    </w:p>
-    <w:p>
-      <w:pPr>
-        <w:pStyle w:val="ListParagraph"/>
-        <w:numPr>
-          <w:ilvl w:val="0"/>
-          <w:numId w:val="10"/>
-        </w:numPr>
-        <w:jc w:val="both"/>
-      </w:pPr>
-      <w:r>
-        <w:t>Уровень размышлений</w:t>
-      </w:r>
-    </w:p>
-    <w:p>
-      <w:pPr>
-        <w:pStyle w:val="ListParagraph"/>
-        <w:numPr>
-          <w:ilvl w:val="0"/>
-          <w:numId w:val="10"/>
-        </w:numPr>
-        <w:jc w:val="both"/>
-      </w:pPr>
-      <w:r>
-        <w:t>Рефлексивный</w:t>
-      </w:r>
-    </w:p>
-    <w:p>
-      <w:pPr>
-        <w:pStyle w:val="ListParagraph"/>
-        <w:numPr>
-          <w:ilvl w:val="0"/>
-          <w:numId w:val="10"/>
-        </w:numPr>
-        <w:jc w:val="both"/>
-      </w:pPr>
-      <w:r>
-        <w:t>Само рефлексивный</w:t>
-      </w:r>
-    </w:p>
-    <w:p>
-      <w:pPr>
-        <w:pStyle w:val="ListParagraph"/>
-        <w:numPr>
-          <w:ilvl w:val="0"/>
-          <w:numId w:val="10"/>
-        </w:numPr>
-        <w:jc w:val="both"/>
-      </w:pPr>
-      <w:r>
-        <w:t>Само сознательный</w:t>
-      </w:r>
-    </w:p>
-    <w:p>
-      <w:pPr>
-        <w:jc w:val="both"/>
-      </w:pPr>
-      <w:r>
-        <w:t>Инстинктивный уровень планируется использовать в будущем для обработки автоматически сгенерированных инцидентов.</w:t>
-      </w:r>
-    </w:p>
-    <w:p>
-      <w:pPr>
-        <w:jc w:val="both"/>
-        <w:rPr>
-          <w:i/>
-        </w:rPr>
-      </w:pPr>
-      <w:r>
-        <w:rPr>
-          <w:i/>
-        </w:rPr>
-        <w:t>Основной цикл мышления</w:t>
-      </w:r>
-    </w:p>
-    <w:p>
-      <w:pPr>
-        <w:jc w:val="both"/>
-      </w:pPr>
-      <w:r>
-        <w:t>Основной идей решения является быстрое переключение система от одного метода решения к другому методы.</w:t>
-      </w:r>
-    </w:p>
-    <w:p>
-      <w:pPr>
-        <w:jc w:val="both"/>
-      </w:pPr>
-      <w:r>
-        <w:lastRenderedPageBreak/>
-        <w:t>Вот почему архитектура приложения организована следующем образом. Когда система получает внешний запрос, иными словами «сталкивается с проблемой» она выбирает необходимые ей знания о типе проблемы и подходящий Путь мышления. Кроме того, система может обрабатывать проблемы, связанные с ее внутренними активностями. Текущая архитектура включает рефлексивные уровни между всеми уровнями системы:</w:t>
-      </w:r>
-    </w:p>
-    <w:p>
-      <w:pPr>
-        <w:pStyle w:val="ListParagraph"/>
-        <w:numPr>
-          <w:ilvl w:val="0"/>
-          <w:numId w:val="11"/>
-        </w:numPr>
-        <w:jc w:val="both"/>
-      </w:pPr>
-      <w:r>
-        <w:t>Рефлексивный-суждение</w:t>
-      </w:r>
-      <w:r>
-        <w:t xml:space="preserve"> о текущей задачей: дошли ли мы до промежуточный цели или же приблизились к основной</w:t>
-      </w:r>
-    </w:p>
-    <w:p>
-      <w:pPr>
-        <w:pStyle w:val="ListParagraph"/>
-        <w:numPr>
-          <w:ilvl w:val="0"/>
-          <w:numId w:val="11"/>
-        </w:numPr>
-        <w:jc w:val="both"/>
-      </w:pPr>
-      <w:r>
-        <w:t xml:space="preserve">Само рефлексивный </w:t>
-      </w:r>
-      <w:r>
-        <w:t>–</w:t>
-      </w:r>
-      <w:r>
-        <w:t xml:space="preserve"> </w:t>
-      </w:r>
-      <w:r>
-        <w:t>суждение о текущей задаче в рамках общего состояния текущей задачи: ресурсов, времени и т.д.</w:t>
-      </w:r>
-    </w:p>
-    <w:p>
-      <w:pPr>
-        <w:pStyle w:val="ListParagraph"/>
-        <w:numPr>
-          <w:ilvl w:val="0"/>
-          <w:numId w:val="11"/>
-        </w:numPr>
-        <w:jc w:val="both"/>
-      </w:pPr>
-      <w:r>
-        <w:t>Само –сознательный – суждение о текущей задаче в рамках глобальных состояний системы: ее общего состояния и т.д.</w:t>
-      </w:r>
-    </w:p>
-    <w:p>
-      <w:pPr>
-        <w:jc w:val="both"/>
-      </w:pPr>
-      <w:r>
-        <w:t>Примерный сценарий работы может быть таким:</w:t>
-      </w:r>
-    </w:p>
-    <w:p>
-      <w:pPr>
-        <w:pStyle w:val="ListParagraph"/>
-        <w:numPr>
-          <w:ilvl w:val="0"/>
-          <w:numId w:val="12"/>
-        </w:numPr>
-        <w:jc w:val="both"/>
-      </w:pPr>
-      <w:r>
-        <w:t>Началась обработка входящий заявки</w:t>
-      </w:r>
-    </w:p>
-    <w:p>
-      <w:pPr>
-        <w:pStyle w:val="ListParagraph"/>
-        <w:numPr>
-          <w:ilvl w:val="0"/>
-          <w:numId w:val="12"/>
-        </w:numPr>
-        <w:jc w:val="both"/>
-      </w:pPr>
-      <w:r>
-        <w:t>Активируются подходящие критики и возвращает селектор</w:t>
-      </w:r>
-    </w:p>
-    <w:p>
-      <w:pPr>
-        <w:pStyle w:val="ListParagraph"/>
-        <w:numPr>
-          <w:ilvl w:val="0"/>
-          <w:numId w:val="12"/>
-        </w:numPr>
-        <w:jc w:val="both"/>
-      </w:pPr>
-      <w:r>
-        <w:t>Селектор возвращает необходимый Путь Мышления</w:t>
-      </w:r>
-    </w:p>
-    <w:p>
-      <w:pPr>
-        <w:pStyle w:val="ListParagraph"/>
-        <w:numPr>
-          <w:ilvl w:val="0"/>
-          <w:numId w:val="12"/>
-        </w:numPr>
-        <w:jc w:val="both"/>
-      </w:pPr>
-      <w:r>
-        <w:t>Путь мышления модифицирует текущий контекст краткосрочной памяти</w:t>
-      </w:r>
-    </w:p>
-    <w:p>
-      <w:pPr>
-        <w:pStyle w:val="ListParagraph"/>
-        <w:numPr>
-          <w:ilvl w:val="0"/>
-          <w:numId w:val="12"/>
-        </w:numPr>
-        <w:jc w:val="both"/>
-      </w:pPr>
-      <w:r>
-        <w:t>Процесс повторяется, пока не будет достигнута цель (найдено решение)</w:t>
-      </w:r>
-    </w:p>
-    <w:p>
-      <w:pPr>
-        <w:jc w:val="both"/>
-      </w:pPr>
-      <w:r>
-        <w:t xml:space="preserve">Пути мышления активируются параллельно, подобно человеческому специалисту. </w:t>
-      </w:r>
-    </w:p>
-    <w:p>
-      <w:pPr>
-        <w:jc w:val="both"/>
-        <w:rPr>
-          <w:i/>
-        </w:rPr>
-      </w:pPr>
-      <w:r>
-        <w:rPr>
-          <w:i/>
-        </w:rPr>
-        <w:t>Краткосрочная и долгосрочная память</w:t>
-      </w:r>
-    </w:p>
-    <w:p>
-      <w:pPr>
-        <w:jc w:val="both"/>
-      </w:pPr>
-      <w:r>
-        <w:t>Пути Мышления работают с краткосрочной памятью и модифицируют данные в ней. После успешной обработки память переписывается в долгосрочную и сохраняется уже на жестком диске.</w:t>
-      </w:r>
-      <w:r>
-        <w:t xml:space="preserve"> Иными словами, краткосрочная память хранится в оперативной памяти, долгосрочная же хранится на постоянно запоминающем устройстве.</w:t>
-      </w:r>
-    </w:p>
-    <w:p>
-      <w:pPr>
-        <w:jc w:val="both"/>
-        <w:rPr>
-          <w:i/>
-        </w:rPr>
-      </w:pPr>
-      <w:r>
-        <w:rPr>
-          <w:i/>
-        </w:rPr>
-        <w:t>Доменная модель</w:t>
-      </w:r>
-    </w:p>
-    <w:p>
-      <w:pPr>
-        <w:jc w:val="both"/>
-      </w:pPr>
-      <w:r>
-        <w:t xml:space="preserve">Доменная модель описывает знания текущие знания и содержит: решения, проблемы, пути мышления, критики, селекторы, рецепты решения и т.д. Таким образом критики, селекторы, пути мышления также являются «приобретенными знаниями». </w:t>
-      </w:r>
-    </w:p>
-    <w:p>
-      <w:pPr>
-        <w:jc w:val="both"/>
-        <w:rPr>
-          <w:i/>
-        </w:rPr>
-      </w:pPr>
-      <w:r>
-        <w:rPr>
-          <w:i/>
-        </w:rPr>
-        <w:t>Описание уровней мышления, реализованных в п</w:t>
-      </w:r>
-      <w:r>
-        <w:rPr>
-          <w:i/>
-        </w:rPr>
-        <w:t>рото</w:t>
-      </w:r>
-      <w:r>
-        <w:rPr>
-          <w:i/>
-        </w:rPr>
-        <w:t>типе</w:t>
-      </w:r>
-    </w:p>
-    <w:p>
-      <w:pPr>
-        <w:jc w:val="both"/>
-        <w:rPr>
-          <w:lang w:val="en-US"/>
-        </w:rPr>
-      </w:pPr>
-      <w:r>
-        <w:t>Обученный</w:t>
-      </w:r>
-    </w:p>
-    <w:p>
-      <w:pPr>
-        <w:jc w:val="both"/>
-      </w:pPr>
-      <w:r>
-        <w:t>Содержит</w:t>
-      </w:r>
-      <w:r>
-        <w:rPr>
-          <w:lang w:val="en-US"/>
-        </w:rPr>
-        <w:t xml:space="preserve"> </w:t>
-      </w:r>
-      <w:r>
-        <w:t>Менеджер</w:t>
-      </w:r>
-      <w:r>
-        <w:rPr>
-          <w:lang w:val="en-US"/>
-        </w:rPr>
-        <w:t xml:space="preserve"> </w:t>
-      </w:r>
-      <w:r>
-        <w:t>процессов</w:t>
-      </w:r>
-      <w:r>
-        <w:rPr>
-          <w:lang w:val="en-US"/>
-        </w:rPr>
-        <w:t xml:space="preserve">. </w:t>
-      </w:r>
-      <w:r>
-        <w:t>Этот менеджер активирует несколько Способов Мышления, чтобы совершить предварительную обработку входящей информации. Цель данного критика создать семантическую сеть инцидента. Он активирует следующие пути мышления:</w:t>
-      </w:r>
-    </w:p>
-    <w:p>
-      <w:pPr>
-        <w:pStyle w:val="ListParagraph"/>
-        <w:numPr>
-          <w:ilvl w:val="0"/>
-          <w:numId w:val="13"/>
-        </w:numPr>
-        <w:jc w:val="both"/>
-      </w:pPr>
-      <w:r>
-        <w:t>Коррекция орфографии</w:t>
-      </w:r>
-    </w:p>
-    <w:p>
-      <w:pPr>
-        <w:pStyle w:val="ListParagraph"/>
-        <w:numPr>
-          <w:ilvl w:val="0"/>
-          <w:numId w:val="13"/>
-        </w:numPr>
-        <w:jc w:val="both"/>
-      </w:pPr>
-      <w:r>
-        <w:t>Поиск синонимов (поиск синонимов слова)</w:t>
-      </w:r>
-    </w:p>
-    <w:p>
-      <w:pPr>
-        <w:pStyle w:val="ListParagraph"/>
-        <w:numPr>
-          <w:ilvl w:val="0"/>
-          <w:numId w:val="13"/>
-        </w:numPr>
-        <w:jc w:val="both"/>
-      </w:pPr>
-      <w:r>
-        <w:t>Аннотация (по словам и из синонимам ищутся концепции внутри Базы Знаний)</w:t>
-      </w:r>
-    </w:p>
-    <w:p>
-      <w:pPr>
-        <w:jc w:val="both"/>
-        <w:rPr>
-          <w:lang w:val="en-US"/>
-        </w:rPr>
-      </w:pPr>
-      <w:proofErr w:type="spellStart"/>
-      <w:proofErr w:type="gramStart"/>
-      <w:r>
-        <w:rPr>
-          <w:lang w:val="en-US"/>
-        </w:rPr>
-        <w:t>nding</w:t>
-      </w:r>
-      <w:proofErr w:type="spellEnd"/>
-      <w:proofErr w:type="gramEnd"/>
-      <w:r>
-        <w:rPr>
-          <w:lang w:val="en-US"/>
-        </w:rPr>
-        <w:t xml:space="preserve"> existing concepts in Knowledge Base</w:t>
-      </w:r>
-    </w:p>
-    <w:p>
-      <w:pPr>
-        <w:jc w:val="both"/>
-      </w:pPr>
-      <w:r>
-        <w:t>Мышление</w:t>
-      </w:r>
-    </w:p>
-    <w:p>
-      <w:pPr>
-        <w:jc w:val="both"/>
-      </w:pPr>
-      <w:r>
-        <w:t>На данном уровне происходит классификация проблемы, согласно существующем категориям. Например,</w:t>
-      </w:r>
-    </w:p>
-    <w:p>
-      <w:pPr>
-        <w:pStyle w:val="ListParagraph"/>
-        <w:numPr>
-          <w:ilvl w:val="0"/>
-          <w:numId w:val="14"/>
-        </w:numPr>
-        <w:jc w:val="both"/>
-      </w:pPr>
-      <w:r>
-        <w:t>Прямые инструкции – содержит прямые инструкции к действиям</w:t>
-      </w:r>
-    </w:p>
-    <w:p>
-      <w:pPr>
-        <w:pStyle w:val="ListParagraph"/>
-        <w:numPr>
-          <w:ilvl w:val="0"/>
-          <w:numId w:val="14"/>
-        </w:numPr>
-        <w:jc w:val="both"/>
-      </w:pPr>
-      <w:r>
-        <w:lastRenderedPageBreak/>
-        <w:t>Проблема с желаемым состоянием – содержит описание текущий ситуации и желание пользователя как должно быть</w:t>
-      </w:r>
-    </w:p>
-    <w:p>
-      <w:pPr>
-        <w:jc w:val="both"/>
-      </w:pPr>
-      <w:r>
-        <w:t>Рефлексивный</w:t>
-      </w:r>
-    </w:p>
-    <w:p>
-      <w:pPr>
-        <w:jc w:val="both"/>
-      </w:pPr>
-      <w:r>
-        <w:t xml:space="preserve">На данном уровне система выставляет цели и следит за контролем времени исполнения задачи. </w:t>
-      </w:r>
-      <w:r>
-        <w:rPr>
-          <w:b/>
-        </w:rPr>
-        <w:t>Менеджер целей</w:t>
-      </w:r>
-      <w:r>
-        <w:t>. Осуществляет постановку целей. Основная цель «Помочь пользователю»</w:t>
-      </w:r>
-    </w:p>
-    <w:p>
-      <w:pPr>
-        <w:pStyle w:val="ListParagraph"/>
-        <w:numPr>
-          <w:ilvl w:val="0"/>
-          <w:numId w:val="15"/>
-        </w:numPr>
-        <w:jc w:val="both"/>
-      </w:pPr>
-      <w:r>
-        <w:t>Помочь пользователю</w:t>
-      </w:r>
-      <w:r>
-        <w:tab/>
-      </w:r>
-    </w:p>
-    <w:p>
-      <w:pPr>
-        <w:pStyle w:val="ListParagraph"/>
-        <w:numPr>
-          <w:ilvl w:val="1"/>
-          <w:numId w:val="15"/>
-        </w:numPr>
-        <w:jc w:val="both"/>
-      </w:pPr>
-      <w:r>
-        <w:t>Решить инцидент</w:t>
-      </w:r>
-    </w:p>
-    <w:p>
-      <w:pPr>
-        <w:pStyle w:val="ListParagraph"/>
-        <w:numPr>
-          <w:ilvl w:val="1"/>
-          <w:numId w:val="15"/>
-        </w:numPr>
-        <w:jc w:val="both"/>
-      </w:pPr>
-      <w:r>
-        <w:t>Понять тип инцидента</w:t>
-      </w:r>
-    </w:p>
-    <w:p>
-      <w:pPr>
-        <w:pStyle w:val="ListParagraph"/>
-        <w:numPr>
-          <w:ilvl w:val="1"/>
-          <w:numId w:val="15"/>
-        </w:numPr>
-        <w:jc w:val="both"/>
-      </w:pPr>
-      <w:r>
-        <w:t>Смоделировать инструкции действий</w:t>
-      </w:r>
-    </w:p>
-    <w:p>
-      <w:pPr>
-        <w:jc w:val="both"/>
-      </w:pPr>
-      <w:r>
-        <w:t xml:space="preserve">Само </w:t>
-      </w:r>
-      <w:proofErr w:type="spellStart"/>
-      <w:r>
-        <w:t>рефлексиный</w:t>
-      </w:r>
-      <w:proofErr w:type="spellEnd"/>
-    </w:p>
-    <w:p>
-      <w:pPr>
-        <w:jc w:val="both"/>
-      </w:pPr>
-      <w:r>
-        <w:t>На данном уровне система контролирует следующие действия: инициализирует краткосрочную память, включает таймер, ведет коммуникацию с пользователям по средствам менеджера коммуникаций.</w:t>
-      </w:r>
-    </w:p>
-    <w:p>
-      <w:pPr>
-        <w:jc w:val="both"/>
-      </w:pPr>
-      <w:r>
-        <w:rPr>
-          <w:b/>
-        </w:rPr>
-        <w:t>Менеджер Коммуникаций</w:t>
-      </w:r>
-      <w:r>
-        <w:rPr>
-          <w:b/>
-        </w:rPr>
-        <w:t xml:space="preserve">. </w:t>
-      </w:r>
-      <w:r>
-        <w:t>Используется</w:t>
-      </w:r>
-      <w:r>
-        <w:t>, если системы столкнулась с проблемой, которую не может решить без пользователя.</w:t>
-      </w:r>
-    </w:p>
-    <w:p>
-      <w:pPr>
-        <w:jc w:val="both"/>
-      </w:pPr>
-      <w:r>
-        <w:t>Само сознательный</w:t>
-      </w:r>
-    </w:p>
-    <w:p>
-      <w:pPr>
-        <w:jc w:val="both"/>
-      </w:pPr>
-      <w:r>
-        <w:t>Это вершина уровней. На нем выставляется общий эмоциональный статус системы.</w:t>
-      </w:r>
-    </w:p>
-    <w:p>
-      <w:pPr>
-        <w:jc w:val="both"/>
-        <w:rPr>
-          <w:i/>
-        </w:rPr>
-      </w:pPr>
-      <w:r>
-        <w:rPr>
-          <w:i/>
-        </w:rPr>
-        <w:t>Тренинг</w:t>
-      </w:r>
-    </w:p>
-    <w:p>
-      <w:pPr>
-        <w:jc w:val="both"/>
-      </w:pPr>
-      <w:r>
-        <w:t>На начальном этапе системы содержит базовые концепции:</w:t>
-      </w:r>
-    </w:p>
-    <w:p>
-      <w:pPr>
-        <w:pStyle w:val="ListParagraph"/>
-        <w:numPr>
-          <w:ilvl w:val="0"/>
-          <w:numId w:val="15"/>
-        </w:numPr>
-        <w:jc w:val="both"/>
-      </w:pPr>
-      <w:r>
-        <w:t>Объект</w:t>
-      </w:r>
-    </w:p>
-    <w:p>
-      <w:pPr>
-        <w:pStyle w:val="ListParagraph"/>
-        <w:numPr>
-          <w:ilvl w:val="0"/>
-          <w:numId w:val="15"/>
-        </w:numPr>
-        <w:jc w:val="both"/>
-      </w:pPr>
-      <w:r>
-        <w:t>Действие</w:t>
-      </w:r>
-    </w:p>
-    <w:p>
-      <w:pPr>
-        <w:pStyle w:val="ListParagraph"/>
-        <w:numPr>
-          <w:ilvl w:val="0"/>
-          <w:numId w:val="15"/>
-        </w:numPr>
-        <w:jc w:val="both"/>
-      </w:pPr>
-      <w:r>
-        <w:t>Форма вежливости – тип объектов необходим для корректирования семантического разбора.</w:t>
-      </w:r>
-    </w:p>
-    <w:p>
-      <w:pPr>
-        <w:jc w:val="both"/>
-        <w:rPr>
-          <w:i/>
-        </w:rPr>
-      </w:pPr>
-      <w:r>
-        <w:rPr>
-          <w:i/>
-        </w:rPr>
-        <w:t>Выводы</w:t>
-      </w:r>
-    </w:p>
-    <w:p>
-      <w:pPr>
-        <w:jc w:val="both"/>
-      </w:pPr>
-      <w:r>
-        <w:t xml:space="preserve">Основной задачей работы было создание </w:t>
-      </w:r>
-      <w:proofErr w:type="spellStart"/>
-      <w:r>
-        <w:t>фреймворка</w:t>
-      </w:r>
-      <w:proofErr w:type="spellEnd"/>
-      <w:r>
-        <w:t xml:space="preserve"> (системы) для демонстрации приложения модели Мышления </w:t>
-      </w:r>
-      <w:proofErr w:type="spellStart"/>
-      <w:r>
-        <w:t>Марвина</w:t>
-      </w:r>
-      <w:proofErr w:type="spellEnd"/>
-      <w:r>
-        <w:t xml:space="preserve"> </w:t>
-      </w:r>
-      <w:proofErr w:type="spellStart"/>
-      <w:r>
-        <w:t>Мински</w:t>
-      </w:r>
-      <w:proofErr w:type="spellEnd"/>
-      <w:r>
-        <w:t>. По результатам удалось достичь 61% успешно обработанных входящих задач.</w:t>
-      </w:r>
-    </w:p>
-    <w:p>
-      <w:pPr>
-        <w:jc w:val="both"/>
-      </w:pPr>
-    </w:p>
-    <w:p>
-      <w:pPr>
-        <w:jc w:val="both"/>
-        <w:rPr>
-          <w:lang w:val="en-US"/>
-        </w:rPr>
-      </w:pPr>
-      <w:r>
-        <w:t>Список</w:t>
-      </w:r>
-      <w:r>
-        <w:rPr>
-          <w:lang w:val="en-US"/>
-        </w:rPr>
-        <w:t xml:space="preserve"> </w:t>
-      </w:r>
-      <w:r>
-        <w:t>литературы</w:t>
-      </w:r>
-    </w:p>
-    <w:p>
-      <w:pPr>
-        <w:pStyle w:val="ListParagraph"/>
-        <w:numPr>
-          <w:ilvl w:val="0"/>
-          <w:numId w:val="17"/>
-        </w:numPr>
-        <w:jc w:val="both"/>
-        <w:rPr>
-          <w:lang w:val="en-US"/>
-        </w:rPr>
-      </w:pPr>
-      <w:r>
-        <w:rPr>
-          <w:lang w:val="en-US"/>
-        </w:rPr>
-        <w:t xml:space="preserve">Liu H., Lieberman H.: </w:t>
-      </w:r>
-      <w:proofErr w:type="spellStart"/>
-      <w:r>
-        <w:rPr>
-          <w:lang w:val="en-US"/>
-        </w:rPr>
-        <w:t>Metafor</w:t>
-      </w:r>
-      <w:proofErr w:type="spellEnd"/>
-      <w:r>
-        <w:rPr>
-          <w:lang w:val="en-US"/>
-        </w:rPr>
-        <w:t>: Visualizing Stories as Code. Cambridge, MIT Media</w:t>
-      </w:r>
-      <w:r>
-        <w:rPr>
-          <w:lang w:val="en-US"/>
-        </w:rPr>
-        <w:t xml:space="preserve"> </w:t>
-      </w:r>
-      <w:r>
-        <w:rPr>
-          <w:lang w:val="en-US"/>
-        </w:rPr>
-        <w:t>Laboratory (2005).</w:t>
-      </w:r>
-    </w:p>
-    <w:p>
-      <w:pPr>
-        <w:pStyle w:val="ListParagraph"/>
-        <w:numPr>
-          <w:ilvl w:val="0"/>
-          <w:numId w:val="17"/>
-        </w:numPr>
-        <w:jc w:val="both"/>
-        <w:rPr>
-          <w:lang w:val="en-US"/>
-        </w:rPr>
-      </w:pPr>
-      <w:proofErr w:type="spellStart"/>
-      <w:r>
-        <w:rPr>
-          <w:lang w:val="en-US"/>
-        </w:rPr>
-        <w:t>Russel</w:t>
-      </w:r>
-      <w:proofErr w:type="spellEnd"/>
-      <w:r>
-        <w:rPr>
-          <w:lang w:val="en-US"/>
-        </w:rPr>
-        <w:t xml:space="preserve"> S., </w:t>
-      </w:r>
-      <w:proofErr w:type="spellStart"/>
-      <w:r>
-        <w:rPr>
-          <w:lang w:val="en-US"/>
-        </w:rPr>
-        <w:t>Norvig</w:t>
-      </w:r>
-      <w:proofErr w:type="spellEnd"/>
-      <w:r>
-        <w:rPr>
-          <w:lang w:val="en-US"/>
-        </w:rPr>
-        <w:t xml:space="preserve"> P.: </w:t>
-      </w:r>
-      <w:proofErr w:type="spellStart"/>
-      <w:r>
-        <w:rPr>
-          <w:lang w:val="en-US"/>
-        </w:rPr>
-        <w:t>Articial</w:t>
-      </w:r>
-      <w:proofErr w:type="spellEnd"/>
-      <w:r>
-        <w:rPr>
-          <w:lang w:val="en-US"/>
-        </w:rPr>
-        <w:t xml:space="preserve"> Intelligence. A Modern approach. Pearson (2010).</w:t>
-      </w:r>
-    </w:p>
-    <w:p>
-      <w:pPr>
-        <w:pStyle w:val="ListParagraph"/>
-        <w:numPr>
-          <w:ilvl w:val="0"/>
-          <w:numId w:val="17"/>
-        </w:numPr>
-        <w:jc w:val="both"/>
-        <w:rPr>
-          <w:lang w:val="en-US"/>
-        </w:rPr>
-      </w:pPr>
-      <w:proofErr w:type="spellStart"/>
-      <w:r>
-        <w:rPr>
-          <w:lang w:val="en-US"/>
-        </w:rPr>
-        <w:t>Minsky</w:t>
-      </w:r>
-      <w:proofErr w:type="spellEnd"/>
-      <w:r>
-        <w:rPr>
-          <w:lang w:val="en-US"/>
-        </w:rPr>
-        <w:t xml:space="preserve"> M.: The Emotion Machine. Simon &amp; Schuster Paperbacks (2006)</w:t>
+        <w:t>.: The Emotion Machine. Simon &amp; Schuster Paperbacks (2006)</w:t>
       </w:r>
     </w:p>
     <w:sectPr>

</xml_diff>